<commit_message>
Added event dispatching chapters.
</commit_message>
<xml_diff>
--- a/doc/yx-buddy.docx
+++ b/doc/yx-buddy.docx
@@ -364,7 +364,7 @@
         <w:pStyle w:val="Heading1"/>
       </w:pPr>
       <w:bookmarkStart w:id="0" w:name="_Toc367707351"/>
-      <w:bookmarkStart w:id="1" w:name="_Toc396208520"/>
+      <w:bookmarkStart w:id="1" w:name="_Toc396336131"/>
       <w:r>
         <w:lastRenderedPageBreak/>
         <w:t>Document Identification</w:t>
@@ -1255,7 +1255,7 @@
       </w:pPr>
       <w:bookmarkStart w:id="2" w:name="__RefHeading__18287_832712928"/>
       <w:bookmarkStart w:id="3" w:name="_Toc367707352"/>
-      <w:bookmarkStart w:id="4" w:name="_Toc396208521"/>
+      <w:bookmarkStart w:id="4" w:name="_Toc396336132"/>
       <w:r>
         <w:lastRenderedPageBreak/>
         <w:t>Table of Contents</w:t>
@@ -1264,8 +1264,6 @@
       <w:bookmarkEnd w:id="3"/>
       <w:bookmarkEnd w:id="4"/>
     </w:p>
-    <w:bookmarkStart w:id="5" w:name="_GoBack"/>
-    <w:bookmarkEnd w:id="5"/>
     <w:p>
       <w:pPr>
         <w:pStyle w:val="TOC1"/>
@@ -1290,7 +1288,7 @@
       <w:r>
         <w:fldChar w:fldCharType="separate"/>
       </w:r>
-      <w:hyperlink w:anchor="_Toc396208520" w:history="1">
+      <w:hyperlink w:anchor="_Toc396336131" w:history="1">
         <w:r>
           <w:rPr>
             <w:rStyle w:val="Hyperlink"/>
@@ -1317,7 +1315,7 @@
             <w:noProof/>
             <w:webHidden/>
           </w:rPr>
-          <w:instrText xml:space="preserve"> PAGEREF _Toc396208520 \h </w:instrText>
+          <w:instrText xml:space="preserve"> PAGEREF _Toc396336131 \h </w:instrText>
         </w:r>
         <w:r>
           <w:rPr>
@@ -1363,7 +1361,7 @@
           <w:lang w:val="en-GB" w:eastAsia="en-GB" w:bidi="ar-SA"/>
         </w:rPr>
       </w:pPr>
-      <w:hyperlink w:anchor="_Toc396208521" w:history="1">
+      <w:hyperlink w:anchor="_Toc396336132" w:history="1">
         <w:r>
           <w:rPr>
             <w:rStyle w:val="Hyperlink"/>
@@ -1390,7 +1388,7 @@
             <w:noProof/>
             <w:webHidden/>
           </w:rPr>
-          <w:instrText xml:space="preserve"> PAGEREF _Toc396208521 \h </w:instrText>
+          <w:instrText xml:space="preserve"> PAGEREF _Toc396336132 \h </w:instrText>
         </w:r>
         <w:r>
           <w:rPr>
@@ -1436,7 +1434,7 @@
           <w:lang w:val="en-GB" w:eastAsia="en-GB" w:bidi="ar-SA"/>
         </w:rPr>
       </w:pPr>
-      <w:hyperlink w:anchor="_Toc396208522" w:history="1">
+      <w:hyperlink w:anchor="_Toc396336133" w:history="1">
         <w:r>
           <w:rPr>
             <w:rStyle w:val="Hyperlink"/>
@@ -1464,7 +1462,7 @@
             <w:noProof/>
             <w:webHidden/>
           </w:rPr>
-          <w:instrText xml:space="preserve"> PAGEREF _Toc396208522 \h </w:instrText>
+          <w:instrText xml:space="preserve"> PAGEREF _Toc396336133 \h </w:instrText>
         </w:r>
         <w:r>
           <w:rPr>
@@ -1510,7 +1508,7 @@
           <w:lang w:val="en-GB" w:eastAsia="en-GB" w:bidi="ar-SA"/>
         </w:rPr>
       </w:pPr>
-      <w:hyperlink w:anchor="_Toc396208523" w:history="1">
+      <w:hyperlink w:anchor="_Toc396336134" w:history="1">
         <w:r>
           <w:rPr>
             <w:rStyle w:val="Hyperlink"/>
@@ -1538,7 +1536,7 @@
             <w:noProof/>
             <w:webHidden/>
           </w:rPr>
-          <w:instrText xml:space="preserve"> PAGEREF _Toc396208523 \h </w:instrText>
+          <w:instrText xml:space="preserve"> PAGEREF _Toc396336134 \h </w:instrText>
         </w:r>
         <w:r>
           <w:rPr>
@@ -1584,7 +1582,7 @@
           <w:lang w:val="en-GB" w:eastAsia="en-GB" w:bidi="ar-SA"/>
         </w:rPr>
       </w:pPr>
-      <w:hyperlink w:anchor="_Toc396208524" w:history="1">
+      <w:hyperlink w:anchor="_Toc396336135" w:history="1">
         <w:r>
           <w:rPr>
             <w:rStyle w:val="Hyperlink"/>
@@ -1611,7 +1609,7 @@
             <w:noProof/>
             <w:webHidden/>
           </w:rPr>
-          <w:instrText xml:space="preserve"> PAGEREF _Toc396208524 \h </w:instrText>
+          <w:instrText xml:space="preserve"> PAGEREF _Toc396336135 \h </w:instrText>
         </w:r>
         <w:r>
           <w:rPr>
@@ -1657,7 +1655,7 @@
           <w:lang w:val="en-GB" w:eastAsia="en-GB" w:bidi="ar-SA"/>
         </w:rPr>
       </w:pPr>
-      <w:hyperlink w:anchor="_Toc396208525" w:history="1">
+      <w:hyperlink w:anchor="_Toc396336136" w:history="1">
         <w:r>
           <w:rPr>
             <w:rStyle w:val="Hyperlink"/>
@@ -1684,7 +1682,7 @@
             <w:noProof/>
             <w:webHidden/>
           </w:rPr>
-          <w:instrText xml:space="preserve"> PAGEREF _Toc396208525 \h </w:instrText>
+          <w:instrText xml:space="preserve"> PAGEREF _Toc396336136 \h </w:instrText>
         </w:r>
         <w:r>
           <w:rPr>
@@ -1730,7 +1728,7 @@
           <w:lang w:val="en-GB" w:eastAsia="en-GB" w:bidi="ar-SA"/>
         </w:rPr>
       </w:pPr>
-      <w:hyperlink w:anchor="_Toc396208526" w:history="1">
+      <w:hyperlink w:anchor="_Toc396336137" w:history="1">
         <w:r>
           <w:rPr>
             <w:rStyle w:val="Hyperlink"/>
@@ -1757,7 +1755,7 @@
             <w:noProof/>
             <w:webHidden/>
           </w:rPr>
-          <w:instrText xml:space="preserve"> PAGEREF _Toc396208526 \h </w:instrText>
+          <w:instrText xml:space="preserve"> PAGEREF _Toc396336137 \h </w:instrText>
         </w:r>
         <w:r>
           <w:rPr>
@@ -1803,7 +1801,7 @@
           <w:lang w:val="en-GB" w:eastAsia="en-GB" w:bidi="ar-SA"/>
         </w:rPr>
       </w:pPr>
-      <w:hyperlink w:anchor="_Toc396208527" w:history="1">
+      <w:hyperlink w:anchor="_Toc396336138" w:history="1">
         <w:r>
           <w:rPr>
             <w:rStyle w:val="Hyperlink"/>
@@ -1830,7 +1828,7 @@
             <w:noProof/>
             <w:webHidden/>
           </w:rPr>
-          <w:instrText xml:space="preserve"> PAGEREF _Toc396208527 \h </w:instrText>
+          <w:instrText xml:space="preserve"> PAGEREF _Toc396336138 \h </w:instrText>
         </w:r>
         <w:r>
           <w:rPr>
@@ -1876,7 +1874,7 @@
           <w:lang w:val="en-GB" w:eastAsia="en-GB" w:bidi="ar-SA"/>
         </w:rPr>
       </w:pPr>
-      <w:hyperlink w:anchor="_Toc396208528" w:history="1">
+      <w:hyperlink w:anchor="_Toc396336139" w:history="1">
         <w:r>
           <w:rPr>
             <w:rStyle w:val="Hyperlink"/>
@@ -1903,7 +1901,7 @@
             <w:noProof/>
             <w:webHidden/>
           </w:rPr>
-          <w:instrText xml:space="preserve"> PAGEREF _Toc396208528 \h </w:instrText>
+          <w:instrText xml:space="preserve"> PAGEREF _Toc396336139 \h </w:instrText>
         </w:r>
         <w:r>
           <w:rPr>
@@ -1949,7 +1947,7 @@
           <w:lang w:val="en-GB" w:eastAsia="en-GB" w:bidi="ar-SA"/>
         </w:rPr>
       </w:pPr>
-      <w:hyperlink w:anchor="_Toc396208529" w:history="1">
+      <w:hyperlink w:anchor="_Toc396336140" w:history="1">
         <w:r>
           <w:rPr>
             <w:rStyle w:val="Hyperlink"/>
@@ -1976,7 +1974,7 @@
             <w:noProof/>
             <w:webHidden/>
           </w:rPr>
-          <w:instrText xml:space="preserve"> PAGEREF _Toc396208529 \h </w:instrText>
+          <w:instrText xml:space="preserve"> PAGEREF _Toc396336140 \h </w:instrText>
         </w:r>
         <w:r>
           <w:rPr>
@@ -2022,7 +2020,7 @@
           <w:lang w:val="en-GB" w:eastAsia="en-GB" w:bidi="ar-SA"/>
         </w:rPr>
       </w:pPr>
-      <w:hyperlink w:anchor="_Toc396208530" w:history="1">
+      <w:hyperlink w:anchor="_Toc396336141" w:history="1">
         <w:r>
           <w:rPr>
             <w:rStyle w:val="Hyperlink"/>
@@ -2049,7 +2047,7 @@
             <w:noProof/>
             <w:webHidden/>
           </w:rPr>
-          <w:instrText xml:space="preserve"> PAGEREF _Toc396208530 \h </w:instrText>
+          <w:instrText xml:space="preserve"> PAGEREF _Toc396336141 \h </w:instrText>
         </w:r>
         <w:r>
           <w:rPr>
@@ -2095,7 +2093,7 @@
           <w:lang w:val="en-GB" w:eastAsia="en-GB" w:bidi="ar-SA"/>
         </w:rPr>
       </w:pPr>
-      <w:hyperlink w:anchor="_Toc396208531" w:history="1">
+      <w:hyperlink w:anchor="_Toc396336142" w:history="1">
         <w:r>
           <w:rPr>
             <w:rStyle w:val="Hyperlink"/>
@@ -2122,7 +2120,7 @@
             <w:noProof/>
             <w:webHidden/>
           </w:rPr>
-          <w:instrText xml:space="preserve"> PAGEREF _Toc396208531 \h </w:instrText>
+          <w:instrText xml:space="preserve"> PAGEREF _Toc396336142 \h </w:instrText>
         </w:r>
         <w:r>
           <w:rPr>
@@ -2168,7 +2166,7 @@
           <w:lang w:val="en-GB" w:eastAsia="en-GB" w:bidi="ar-SA"/>
         </w:rPr>
       </w:pPr>
-      <w:hyperlink w:anchor="_Toc396208532" w:history="1">
+      <w:hyperlink w:anchor="_Toc396336143" w:history="1">
         <w:r>
           <w:rPr>
             <w:rStyle w:val="Hyperlink"/>
@@ -2195,7 +2193,7 @@
             <w:noProof/>
             <w:webHidden/>
           </w:rPr>
-          <w:instrText xml:space="preserve"> PAGEREF _Toc396208532 \h </w:instrText>
+          <w:instrText xml:space="preserve"> PAGEREF _Toc396336143 \h </w:instrText>
         </w:r>
         <w:r>
           <w:rPr>
@@ -2241,7 +2239,7 @@
           <w:lang w:val="en-GB" w:eastAsia="en-GB" w:bidi="ar-SA"/>
         </w:rPr>
       </w:pPr>
-      <w:hyperlink w:anchor="_Toc396208533" w:history="1">
+      <w:hyperlink w:anchor="_Toc396336144" w:history="1">
         <w:r>
           <w:rPr>
             <w:rStyle w:val="Hyperlink"/>
@@ -2268,7 +2266,7 @@
             <w:noProof/>
             <w:webHidden/>
           </w:rPr>
-          <w:instrText xml:space="preserve"> PAGEREF _Toc396208533 \h </w:instrText>
+          <w:instrText xml:space="preserve"> PAGEREF _Toc396336144 \h </w:instrText>
         </w:r>
         <w:r>
           <w:rPr>
@@ -2314,7 +2312,7 @@
           <w:lang w:val="en-GB" w:eastAsia="en-GB" w:bidi="ar-SA"/>
         </w:rPr>
       </w:pPr>
-      <w:hyperlink w:anchor="_Toc396208534" w:history="1">
+      <w:hyperlink w:anchor="_Toc396336145" w:history="1">
         <w:r>
           <w:rPr>
             <w:rStyle w:val="Hyperlink"/>
@@ -2341,7 +2339,7 @@
             <w:noProof/>
             <w:webHidden/>
           </w:rPr>
-          <w:instrText xml:space="preserve"> PAGEREF _Toc396208534 \h </w:instrText>
+          <w:instrText xml:space="preserve"> PAGEREF _Toc396336145 \h </w:instrText>
         </w:r>
         <w:r>
           <w:rPr>
@@ -2387,7 +2385,7 @@
           <w:lang w:val="en-GB" w:eastAsia="en-GB" w:bidi="ar-SA"/>
         </w:rPr>
       </w:pPr>
-      <w:hyperlink w:anchor="_Toc396208535" w:history="1">
+      <w:hyperlink w:anchor="_Toc396336146" w:history="1">
         <w:r>
           <w:rPr>
             <w:rStyle w:val="Hyperlink"/>
@@ -2414,7 +2412,7 @@
             <w:noProof/>
             <w:webHidden/>
           </w:rPr>
-          <w:instrText xml:space="preserve"> PAGEREF _Toc396208535 \h </w:instrText>
+          <w:instrText xml:space="preserve"> PAGEREF _Toc396336146 \h </w:instrText>
         </w:r>
         <w:r>
           <w:rPr>
@@ -2460,7 +2458,7 @@
           <w:lang w:val="en-GB" w:eastAsia="en-GB" w:bidi="ar-SA"/>
         </w:rPr>
       </w:pPr>
-      <w:hyperlink w:anchor="_Toc396208536" w:history="1">
+      <w:hyperlink w:anchor="_Toc396336147" w:history="1">
         <w:r>
           <w:rPr>
             <w:rStyle w:val="Hyperlink"/>
@@ -2487,7 +2485,7 @@
             <w:noProof/>
             <w:webHidden/>
           </w:rPr>
-          <w:instrText xml:space="preserve"> PAGEREF _Toc396208536 \h </w:instrText>
+          <w:instrText xml:space="preserve"> PAGEREF _Toc396336147 \h </w:instrText>
         </w:r>
         <w:r>
           <w:rPr>
@@ -2533,7 +2531,7 @@
           <w:lang w:val="en-GB" w:eastAsia="en-GB" w:bidi="ar-SA"/>
         </w:rPr>
       </w:pPr>
-      <w:hyperlink w:anchor="_Toc396208537" w:history="1">
+      <w:hyperlink w:anchor="_Toc396336148" w:history="1">
         <w:r>
           <w:rPr>
             <w:rStyle w:val="Hyperlink"/>
@@ -2560,7 +2558,7 @@
             <w:noProof/>
             <w:webHidden/>
           </w:rPr>
-          <w:instrText xml:space="preserve"> PAGEREF _Toc396208537 \h </w:instrText>
+          <w:instrText xml:space="preserve"> PAGEREF _Toc396336148 \h </w:instrText>
         </w:r>
         <w:r>
           <w:rPr>
@@ -2580,7 +2578,7 @@
             <w:noProof/>
             <w:webHidden/>
           </w:rPr>
-          <w:t>12</w:t>
+          <w:t>13</w:t>
         </w:r>
         <w:r>
           <w:rPr>
@@ -2606,7 +2604,7 @@
           <w:lang w:val="en-GB" w:eastAsia="en-GB" w:bidi="ar-SA"/>
         </w:rPr>
       </w:pPr>
-      <w:hyperlink w:anchor="_Toc396208538" w:history="1">
+      <w:hyperlink w:anchor="_Toc396336149" w:history="1">
         <w:r>
           <w:rPr>
             <w:rStyle w:val="Hyperlink"/>
@@ -2633,7 +2631,7 @@
             <w:noProof/>
             <w:webHidden/>
           </w:rPr>
-          <w:instrText xml:space="preserve"> PAGEREF _Toc396208538 \h </w:instrText>
+          <w:instrText xml:space="preserve"> PAGEREF _Toc396336149 \h </w:instrText>
         </w:r>
         <w:r>
           <w:rPr>
@@ -2679,7 +2677,7 @@
           <w:lang w:val="en-GB" w:eastAsia="en-GB" w:bidi="ar-SA"/>
         </w:rPr>
       </w:pPr>
-      <w:hyperlink w:anchor="_Toc396208539" w:history="1">
+      <w:hyperlink w:anchor="_Toc396336150" w:history="1">
         <w:r>
           <w:rPr>
             <w:rStyle w:val="Hyperlink"/>
@@ -2706,7 +2704,7 @@
             <w:noProof/>
             <w:webHidden/>
           </w:rPr>
-          <w:instrText xml:space="preserve"> PAGEREF _Toc396208539 \h </w:instrText>
+          <w:instrText xml:space="preserve"> PAGEREF _Toc396336150 \h </w:instrText>
         </w:r>
         <w:r>
           <w:rPr>
@@ -2752,7 +2750,7 @@
           <w:lang w:val="en-GB" w:eastAsia="en-GB" w:bidi="ar-SA"/>
         </w:rPr>
       </w:pPr>
-      <w:hyperlink w:anchor="_Toc396208540" w:history="1">
+      <w:hyperlink w:anchor="_Toc396336151" w:history="1">
         <w:r>
           <w:rPr>
             <w:rStyle w:val="Hyperlink"/>
@@ -2779,7 +2777,7 @@
             <w:noProof/>
             <w:webHidden/>
           </w:rPr>
-          <w:instrText xml:space="preserve"> PAGEREF _Toc396208540 \h </w:instrText>
+          <w:instrText xml:space="preserve"> PAGEREF _Toc396336151 \h </w:instrText>
         </w:r>
         <w:r>
           <w:rPr>
@@ -2825,7 +2823,7 @@
           <w:lang w:val="en-GB" w:eastAsia="en-GB" w:bidi="ar-SA"/>
         </w:rPr>
       </w:pPr>
-      <w:hyperlink w:anchor="_Toc396208541" w:history="1">
+      <w:hyperlink w:anchor="_Toc396336152" w:history="1">
         <w:r>
           <w:rPr>
             <w:rStyle w:val="Hyperlink"/>
@@ -2852,7 +2850,7 @@
             <w:noProof/>
             <w:webHidden/>
           </w:rPr>
-          <w:instrText xml:space="preserve"> PAGEREF _Toc396208541 \h </w:instrText>
+          <w:instrText xml:space="preserve"> PAGEREF _Toc396336152 \h </w:instrText>
         </w:r>
         <w:r>
           <w:rPr>
@@ -2898,7 +2896,7 @@
           <w:lang w:val="en-GB" w:eastAsia="en-GB" w:bidi="ar-SA"/>
         </w:rPr>
       </w:pPr>
-      <w:hyperlink w:anchor="_Toc396208542" w:history="1">
+      <w:hyperlink w:anchor="_Toc396336153" w:history="1">
         <w:r>
           <w:rPr>
             <w:rStyle w:val="Hyperlink"/>
@@ -2925,7 +2923,7 @@
             <w:noProof/>
             <w:webHidden/>
           </w:rPr>
-          <w:instrText xml:space="preserve"> PAGEREF _Toc396208542 \h </w:instrText>
+          <w:instrText xml:space="preserve"> PAGEREF _Toc396336153 \h </w:instrText>
         </w:r>
         <w:r>
           <w:rPr>
@@ -2971,7 +2969,7 @@
           <w:lang w:val="en-GB" w:eastAsia="en-GB" w:bidi="ar-SA"/>
         </w:rPr>
       </w:pPr>
-      <w:hyperlink w:anchor="_Toc396208543" w:history="1">
+      <w:hyperlink w:anchor="_Toc396336154" w:history="1">
         <w:r>
           <w:rPr>
             <w:rStyle w:val="Hyperlink"/>
@@ -2998,7 +2996,7 @@
             <w:noProof/>
             <w:webHidden/>
           </w:rPr>
-          <w:instrText xml:space="preserve"> PAGEREF _Toc396208543 \h </w:instrText>
+          <w:instrText xml:space="preserve"> PAGEREF _Toc396336154 \h </w:instrText>
         </w:r>
         <w:r>
           <w:rPr>
@@ -3044,7 +3042,7 @@
           <w:lang w:val="en-GB" w:eastAsia="en-GB" w:bidi="ar-SA"/>
         </w:rPr>
       </w:pPr>
-      <w:hyperlink w:anchor="_Toc396208544" w:history="1">
+      <w:hyperlink w:anchor="_Toc396336155" w:history="1">
         <w:r>
           <w:rPr>
             <w:rStyle w:val="Hyperlink"/>
@@ -3071,7 +3069,7 @@
             <w:noProof/>
             <w:webHidden/>
           </w:rPr>
-          <w:instrText xml:space="preserve"> PAGEREF _Toc396208544 \h </w:instrText>
+          <w:instrText xml:space="preserve"> PAGEREF _Toc396336155 \h </w:instrText>
         </w:r>
         <w:r>
           <w:rPr>
@@ -3117,7 +3115,7 @@
           <w:lang w:val="en-GB" w:eastAsia="en-GB" w:bidi="ar-SA"/>
         </w:rPr>
       </w:pPr>
-      <w:hyperlink w:anchor="_Toc396208545" w:history="1">
+      <w:hyperlink w:anchor="_Toc396336156" w:history="1">
         <w:r>
           <w:rPr>
             <w:rStyle w:val="Hyperlink"/>
@@ -3144,7 +3142,7 @@
             <w:noProof/>
             <w:webHidden/>
           </w:rPr>
-          <w:instrText xml:space="preserve"> PAGEREF _Toc396208545 \h </w:instrText>
+          <w:instrText xml:space="preserve"> PAGEREF _Toc396336156 \h </w:instrText>
         </w:r>
         <w:r>
           <w:rPr>
@@ -3190,7 +3188,7 @@
           <w:lang w:val="en-GB" w:eastAsia="en-GB" w:bidi="ar-SA"/>
         </w:rPr>
       </w:pPr>
-      <w:hyperlink w:anchor="_Toc396208546" w:history="1">
+      <w:hyperlink w:anchor="_Toc396336157" w:history="1">
         <w:r>
           <w:rPr>
             <w:rStyle w:val="Hyperlink"/>
@@ -3217,7 +3215,7 @@
             <w:noProof/>
             <w:webHidden/>
           </w:rPr>
-          <w:instrText xml:space="preserve"> PAGEREF _Toc396208546 \h </w:instrText>
+          <w:instrText xml:space="preserve"> PAGEREF _Toc396336157 \h </w:instrText>
         </w:r>
         <w:r>
           <w:rPr>
@@ -3263,7 +3261,7 @@
           <w:lang w:val="en-GB" w:eastAsia="en-GB" w:bidi="ar-SA"/>
         </w:rPr>
       </w:pPr>
-      <w:hyperlink w:anchor="_Toc396208547" w:history="1">
+      <w:hyperlink w:anchor="_Toc396336158" w:history="1">
         <w:r>
           <w:rPr>
             <w:rStyle w:val="Hyperlink"/>
@@ -3290,7 +3288,7 @@
             <w:noProof/>
             <w:webHidden/>
           </w:rPr>
-          <w:instrText xml:space="preserve"> PAGEREF _Toc396208547 \h </w:instrText>
+          <w:instrText xml:space="preserve"> PAGEREF _Toc396336158 \h </w:instrText>
         </w:r>
         <w:r>
           <w:rPr>
@@ -3336,7 +3334,7 @@
           <w:lang w:val="en-GB" w:eastAsia="en-GB" w:bidi="ar-SA"/>
         </w:rPr>
       </w:pPr>
-      <w:hyperlink w:anchor="_Toc396208548" w:history="1">
+      <w:hyperlink w:anchor="_Toc396336159" w:history="1">
         <w:r>
           <w:rPr>
             <w:rStyle w:val="Hyperlink"/>
@@ -3363,7 +3361,7 @@
             <w:noProof/>
             <w:webHidden/>
           </w:rPr>
-          <w:instrText xml:space="preserve"> PAGEREF _Toc396208548 \h </w:instrText>
+          <w:instrText xml:space="preserve"> PAGEREF _Toc396336159 \h </w:instrText>
         </w:r>
         <w:r>
           <w:rPr>
@@ -3409,7 +3407,7 @@
           <w:lang w:val="en-GB" w:eastAsia="en-GB" w:bidi="ar-SA"/>
         </w:rPr>
       </w:pPr>
-      <w:hyperlink w:anchor="_Toc396208549" w:history="1">
+      <w:hyperlink w:anchor="_Toc396336160" w:history="1">
         <w:r>
           <w:rPr>
             <w:rStyle w:val="Hyperlink"/>
@@ -3436,7 +3434,7 @@
             <w:noProof/>
             <w:webHidden/>
           </w:rPr>
-          <w:instrText xml:space="preserve"> PAGEREF _Toc396208549 \h </w:instrText>
+          <w:instrText xml:space="preserve"> PAGEREF _Toc396336160 \h </w:instrText>
         </w:r>
         <w:r>
           <w:rPr>
@@ -3482,7 +3480,7 @@
           <w:lang w:val="en-GB" w:eastAsia="en-GB" w:bidi="ar-SA"/>
         </w:rPr>
       </w:pPr>
-      <w:hyperlink w:anchor="_Toc396208550" w:history="1">
+      <w:hyperlink w:anchor="_Toc396336161" w:history="1">
         <w:r>
           <w:rPr>
             <w:rStyle w:val="Hyperlink"/>
@@ -3509,7 +3507,7 @@
             <w:noProof/>
             <w:webHidden/>
           </w:rPr>
-          <w:instrText xml:space="preserve"> PAGEREF _Toc396208550 \h </w:instrText>
+          <w:instrText xml:space="preserve"> PAGEREF _Toc396336161 \h </w:instrText>
         </w:r>
         <w:r>
           <w:rPr>
@@ -3555,13 +3553,13 @@
           <w:lang w:val="en-GB" w:eastAsia="en-GB" w:bidi="ar-SA"/>
         </w:rPr>
       </w:pPr>
-      <w:hyperlink w:anchor="_Toc396208551" w:history="1">
+      <w:hyperlink w:anchor="_Toc396336162" w:history="1">
         <w:r>
           <w:rPr>
             <w:rStyle w:val="Hyperlink"/>
             <w:noProof/>
           </w:rPr>
-          <w:t>Algorithms</w:t>
+          <w:t>Dispatching Messages</w:t>
         </w:r>
         <w:r>
           <w:rPr>
@@ -3582,7 +3580,7 @@
             <w:noProof/>
             <w:webHidden/>
           </w:rPr>
-          <w:instrText xml:space="preserve"> PAGEREF _Toc396208551 \h </w:instrText>
+          <w:instrText xml:space="preserve"> PAGEREF _Toc396336162 \h </w:instrText>
         </w:r>
         <w:r>
           <w:rPr>
@@ -3628,12 +3626,450 @@
           <w:lang w:val="en-GB" w:eastAsia="en-GB" w:bidi="ar-SA"/>
         </w:rPr>
       </w:pPr>
-      <w:hyperlink w:anchor="_Toc396208552" w:history="1">
+      <w:hyperlink w:anchor="_Toc396336163" w:history="1">
         <w:r>
           <w:rPr>
             <w:rStyle w:val="Hyperlink"/>
             <w:noProof/>
           </w:rPr>
+          <w:t>Form Windows Hierarchy</w:t>
+        </w:r>
+        <w:r>
+          <w:rPr>
+            <w:noProof/>
+            <w:webHidden/>
+          </w:rPr>
+          <w:tab/>
+        </w:r>
+        <w:r>
+          <w:rPr>
+            <w:noProof/>
+            <w:webHidden/>
+          </w:rPr>
+          <w:fldChar w:fldCharType="begin"/>
+        </w:r>
+        <w:r>
+          <w:rPr>
+            <w:noProof/>
+            <w:webHidden/>
+          </w:rPr>
+          <w:instrText xml:space="preserve"> PAGEREF _Toc396336163 \h </w:instrText>
+        </w:r>
+        <w:r>
+          <w:rPr>
+            <w:noProof/>
+            <w:webHidden/>
+          </w:rPr>
+        </w:r>
+        <w:r>
+          <w:rPr>
+            <w:noProof/>
+            <w:webHidden/>
+          </w:rPr>
+          <w:fldChar w:fldCharType="separate"/>
+        </w:r>
+        <w:r>
+          <w:rPr>
+            <w:noProof/>
+            <w:webHidden/>
+          </w:rPr>
+          <w:t>17</w:t>
+        </w:r>
+        <w:r>
+          <w:rPr>
+            <w:noProof/>
+            <w:webHidden/>
+          </w:rPr>
+          <w:fldChar w:fldCharType="end"/>
+        </w:r>
+      </w:hyperlink>
+    </w:p>
+    <w:p>
+      <w:pPr>
+        <w:pStyle w:val="TOC3"/>
+        <w:tabs>
+          <w:tab w:val="right" w:leader="dot" w:pos="9962"/>
+        </w:tabs>
+        <w:rPr>
+          <w:rFonts w:asciiTheme="minorHAnsi" w:eastAsiaTheme="minorEastAsia" w:hAnsiTheme="minorHAnsi" w:cstheme="minorBidi"/>
+          <w:noProof/>
+          <w:kern w:val="0"/>
+          <w:sz w:val="22"/>
+          <w:szCs w:val="22"/>
+          <w:lang w:val="en-GB" w:eastAsia="en-GB" w:bidi="ar-SA"/>
+        </w:rPr>
+      </w:pPr>
+      <w:hyperlink w:anchor="_Toc396336164" w:history="1">
+        <w:r>
+          <w:rPr>
+            <w:rStyle w:val="Hyperlink"/>
+            <w:noProof/>
+          </w:rPr>
+          <w:t>Controls Hierarchy</w:t>
+        </w:r>
+        <w:r>
+          <w:rPr>
+            <w:noProof/>
+            <w:webHidden/>
+          </w:rPr>
+          <w:tab/>
+        </w:r>
+        <w:r>
+          <w:rPr>
+            <w:noProof/>
+            <w:webHidden/>
+          </w:rPr>
+          <w:fldChar w:fldCharType="begin"/>
+        </w:r>
+        <w:r>
+          <w:rPr>
+            <w:noProof/>
+            <w:webHidden/>
+          </w:rPr>
+          <w:instrText xml:space="preserve"> PAGEREF _Toc396336164 \h </w:instrText>
+        </w:r>
+        <w:r>
+          <w:rPr>
+            <w:noProof/>
+            <w:webHidden/>
+          </w:rPr>
+        </w:r>
+        <w:r>
+          <w:rPr>
+            <w:noProof/>
+            <w:webHidden/>
+          </w:rPr>
+          <w:fldChar w:fldCharType="separate"/>
+        </w:r>
+        <w:r>
+          <w:rPr>
+            <w:noProof/>
+            <w:webHidden/>
+          </w:rPr>
+          <w:t>18</w:t>
+        </w:r>
+        <w:r>
+          <w:rPr>
+            <w:noProof/>
+            <w:webHidden/>
+          </w:rPr>
+          <w:fldChar w:fldCharType="end"/>
+        </w:r>
+      </w:hyperlink>
+    </w:p>
+    <w:p>
+      <w:pPr>
+        <w:pStyle w:val="TOC3"/>
+        <w:tabs>
+          <w:tab w:val="right" w:leader="dot" w:pos="9962"/>
+        </w:tabs>
+        <w:rPr>
+          <w:rFonts w:asciiTheme="minorHAnsi" w:eastAsiaTheme="minorEastAsia" w:hAnsiTheme="minorHAnsi" w:cstheme="minorBidi"/>
+          <w:noProof/>
+          <w:kern w:val="0"/>
+          <w:sz w:val="22"/>
+          <w:szCs w:val="22"/>
+          <w:lang w:val="en-GB" w:eastAsia="en-GB" w:bidi="ar-SA"/>
+        </w:rPr>
+      </w:pPr>
+      <w:hyperlink w:anchor="_Toc396336165" w:history="1">
+        <w:r>
+          <w:rPr>
+            <w:rStyle w:val="Hyperlink"/>
+            <w:noProof/>
+          </w:rPr>
+          <w:t>Keyboard Events</w:t>
+        </w:r>
+        <w:r>
+          <w:rPr>
+            <w:noProof/>
+            <w:webHidden/>
+          </w:rPr>
+          <w:tab/>
+        </w:r>
+        <w:r>
+          <w:rPr>
+            <w:noProof/>
+            <w:webHidden/>
+          </w:rPr>
+          <w:fldChar w:fldCharType="begin"/>
+        </w:r>
+        <w:r>
+          <w:rPr>
+            <w:noProof/>
+            <w:webHidden/>
+          </w:rPr>
+          <w:instrText xml:space="preserve"> PAGEREF _Toc396336165 \h </w:instrText>
+        </w:r>
+        <w:r>
+          <w:rPr>
+            <w:noProof/>
+            <w:webHidden/>
+          </w:rPr>
+        </w:r>
+        <w:r>
+          <w:rPr>
+            <w:noProof/>
+            <w:webHidden/>
+          </w:rPr>
+          <w:fldChar w:fldCharType="separate"/>
+        </w:r>
+        <w:r>
+          <w:rPr>
+            <w:noProof/>
+            <w:webHidden/>
+          </w:rPr>
+          <w:t>19</w:t>
+        </w:r>
+        <w:r>
+          <w:rPr>
+            <w:noProof/>
+            <w:webHidden/>
+          </w:rPr>
+          <w:fldChar w:fldCharType="end"/>
+        </w:r>
+      </w:hyperlink>
+    </w:p>
+    <w:p>
+      <w:pPr>
+        <w:pStyle w:val="TOC3"/>
+        <w:tabs>
+          <w:tab w:val="right" w:leader="dot" w:pos="9962"/>
+        </w:tabs>
+        <w:rPr>
+          <w:rFonts w:asciiTheme="minorHAnsi" w:eastAsiaTheme="minorEastAsia" w:hAnsiTheme="minorHAnsi" w:cstheme="minorBidi"/>
+          <w:noProof/>
+          <w:kern w:val="0"/>
+          <w:sz w:val="22"/>
+          <w:szCs w:val="22"/>
+          <w:lang w:val="en-GB" w:eastAsia="en-GB" w:bidi="ar-SA"/>
+        </w:rPr>
+      </w:pPr>
+      <w:hyperlink w:anchor="_Toc396336166" w:history="1">
+        <w:r>
+          <w:rPr>
+            <w:rStyle w:val="Hyperlink"/>
+            <w:noProof/>
+          </w:rPr>
+          <w:t>Mouse Events</w:t>
+        </w:r>
+        <w:r>
+          <w:rPr>
+            <w:noProof/>
+            <w:webHidden/>
+          </w:rPr>
+          <w:tab/>
+        </w:r>
+        <w:r>
+          <w:rPr>
+            <w:noProof/>
+            <w:webHidden/>
+          </w:rPr>
+          <w:fldChar w:fldCharType="begin"/>
+        </w:r>
+        <w:r>
+          <w:rPr>
+            <w:noProof/>
+            <w:webHidden/>
+          </w:rPr>
+          <w:instrText xml:space="preserve"> PAGEREF _Toc396336166 \h </w:instrText>
+        </w:r>
+        <w:r>
+          <w:rPr>
+            <w:noProof/>
+            <w:webHidden/>
+          </w:rPr>
+        </w:r>
+        <w:r>
+          <w:rPr>
+            <w:noProof/>
+            <w:webHidden/>
+          </w:rPr>
+          <w:fldChar w:fldCharType="separate"/>
+        </w:r>
+        <w:r>
+          <w:rPr>
+            <w:noProof/>
+            <w:webHidden/>
+          </w:rPr>
+          <w:t>19</w:t>
+        </w:r>
+        <w:r>
+          <w:rPr>
+            <w:noProof/>
+            <w:webHidden/>
+          </w:rPr>
+          <w:fldChar w:fldCharType="end"/>
+        </w:r>
+      </w:hyperlink>
+    </w:p>
+    <w:p>
+      <w:pPr>
+        <w:pStyle w:val="TOC3"/>
+        <w:tabs>
+          <w:tab w:val="right" w:leader="dot" w:pos="9962"/>
+        </w:tabs>
+        <w:rPr>
+          <w:rFonts w:asciiTheme="minorHAnsi" w:eastAsiaTheme="minorEastAsia" w:hAnsiTheme="minorHAnsi" w:cstheme="minorBidi"/>
+          <w:noProof/>
+          <w:kern w:val="0"/>
+          <w:sz w:val="22"/>
+          <w:szCs w:val="22"/>
+          <w:lang w:val="en-GB" w:eastAsia="en-GB" w:bidi="ar-SA"/>
+        </w:rPr>
+      </w:pPr>
+      <w:hyperlink w:anchor="_Toc396336167" w:history="1">
+        <w:r>
+          <w:rPr>
+            <w:rStyle w:val="Hyperlink"/>
+            <w:noProof/>
+          </w:rPr>
+          <w:t>Paint events</w:t>
+        </w:r>
+        <w:r>
+          <w:rPr>
+            <w:noProof/>
+            <w:webHidden/>
+          </w:rPr>
+          <w:tab/>
+        </w:r>
+        <w:r>
+          <w:rPr>
+            <w:noProof/>
+            <w:webHidden/>
+          </w:rPr>
+          <w:fldChar w:fldCharType="begin"/>
+        </w:r>
+        <w:r>
+          <w:rPr>
+            <w:noProof/>
+            <w:webHidden/>
+          </w:rPr>
+          <w:instrText xml:space="preserve"> PAGEREF _Toc396336167 \h </w:instrText>
+        </w:r>
+        <w:r>
+          <w:rPr>
+            <w:noProof/>
+            <w:webHidden/>
+          </w:rPr>
+        </w:r>
+        <w:r>
+          <w:rPr>
+            <w:noProof/>
+            <w:webHidden/>
+          </w:rPr>
+          <w:fldChar w:fldCharType="separate"/>
+        </w:r>
+        <w:r>
+          <w:rPr>
+            <w:noProof/>
+            <w:webHidden/>
+          </w:rPr>
+          <w:t>19</w:t>
+        </w:r>
+        <w:r>
+          <w:rPr>
+            <w:noProof/>
+            <w:webHidden/>
+          </w:rPr>
+          <w:fldChar w:fldCharType="end"/>
+        </w:r>
+      </w:hyperlink>
+    </w:p>
+    <w:p>
+      <w:pPr>
+        <w:pStyle w:val="TOC2"/>
+        <w:tabs>
+          <w:tab w:val="right" w:leader="dot" w:pos="9962"/>
+        </w:tabs>
+        <w:rPr>
+          <w:rFonts w:asciiTheme="minorHAnsi" w:eastAsiaTheme="minorEastAsia" w:hAnsiTheme="minorHAnsi" w:cstheme="minorBidi"/>
+          <w:noProof/>
+          <w:kern w:val="0"/>
+          <w:sz w:val="22"/>
+          <w:szCs w:val="22"/>
+          <w:lang w:val="en-GB" w:eastAsia="en-GB" w:bidi="ar-SA"/>
+        </w:rPr>
+      </w:pPr>
+      <w:hyperlink w:anchor="_Toc396336168" w:history="1">
+        <w:r>
+          <w:rPr>
+            <w:rStyle w:val="Hyperlink"/>
+            <w:noProof/>
+          </w:rPr>
+          <w:t>Algorithms</w:t>
+        </w:r>
+        <w:r>
+          <w:rPr>
+            <w:noProof/>
+            <w:webHidden/>
+          </w:rPr>
+          <w:tab/>
+        </w:r>
+        <w:r>
+          <w:rPr>
+            <w:noProof/>
+            <w:webHidden/>
+          </w:rPr>
+          <w:fldChar w:fldCharType="begin"/>
+        </w:r>
+        <w:r>
+          <w:rPr>
+            <w:noProof/>
+            <w:webHidden/>
+          </w:rPr>
+          <w:instrText xml:space="preserve"> PAGEREF _Toc396336168 \h </w:instrText>
+        </w:r>
+        <w:r>
+          <w:rPr>
+            <w:noProof/>
+            <w:webHidden/>
+          </w:rPr>
+        </w:r>
+        <w:r>
+          <w:rPr>
+            <w:noProof/>
+            <w:webHidden/>
+          </w:rPr>
+          <w:fldChar w:fldCharType="separate"/>
+        </w:r>
+        <w:r>
+          <w:rPr>
+            <w:noProof/>
+            <w:webHidden/>
+          </w:rPr>
+          <w:t>20</w:t>
+        </w:r>
+        <w:r>
+          <w:rPr>
+            <w:noProof/>
+            <w:webHidden/>
+          </w:rPr>
+          <w:fldChar w:fldCharType="end"/>
+        </w:r>
+      </w:hyperlink>
+    </w:p>
+    <w:p>
+      <w:pPr>
+        <w:pStyle w:val="TOC3"/>
+        <w:tabs>
+          <w:tab w:val="right" w:leader="dot" w:pos="9962"/>
+        </w:tabs>
+        <w:rPr>
+          <w:rFonts w:asciiTheme="minorHAnsi" w:eastAsiaTheme="minorEastAsia" w:hAnsiTheme="minorHAnsi" w:cstheme="minorBidi"/>
+          <w:noProof/>
+          <w:kern w:val="0"/>
+          <w:sz w:val="22"/>
+          <w:szCs w:val="22"/>
+          <w:lang w:val="en-GB" w:eastAsia="en-GB" w:bidi="ar-SA"/>
+        </w:rPr>
+      </w:pPr>
+      <w:hyperlink w:anchor="_Toc396336169" w:history="1">
+        <w:r>
+          <w:rPr>
+            <w:rStyle w:val="Hyperlink"/>
+            <w:noProof/>
+          </w:rPr>
           <w:t>The Affected Windows Algorithm</w:t>
         </w:r>
         <w:r>
@@ -3655,7 +4091,7 @@
             <w:noProof/>
             <w:webHidden/>
           </w:rPr>
-          <w:instrText xml:space="preserve"> PAGEREF _Toc396208552 \h </w:instrText>
+          <w:instrText xml:space="preserve"> PAGEREF _Toc396336169 \h </w:instrText>
         </w:r>
         <w:r>
           <w:rPr>
@@ -3675,7 +4111,7 @@
             <w:noProof/>
             <w:webHidden/>
           </w:rPr>
-          <w:t>17</w:t>
+          <w:t>20</w:t>
         </w:r>
         <w:r>
           <w:rPr>
@@ -3701,7 +4137,7 @@
           <w:lang w:val="en-GB" w:eastAsia="en-GB" w:bidi="ar-SA"/>
         </w:rPr>
       </w:pPr>
-      <w:hyperlink w:anchor="_Toc396208553" w:history="1">
+      <w:hyperlink w:anchor="_Toc396336170" w:history="1">
         <w:r>
           <w:rPr>
             <w:rStyle w:val="Hyperlink"/>
@@ -3729,7 +4165,7 @@
             <w:noProof/>
             <w:webHidden/>
           </w:rPr>
-          <w:instrText xml:space="preserve"> PAGEREF _Toc396208553 \h </w:instrText>
+          <w:instrText xml:space="preserve"> PAGEREF _Toc396336170 \h </w:instrText>
         </w:r>
         <w:r>
           <w:rPr>
@@ -3749,7 +4185,7 @@
             <w:noProof/>
             <w:webHidden/>
           </w:rPr>
-          <w:t>19</w:t>
+          <w:t>22</w:t>
         </w:r>
         <w:r>
           <w:rPr>
@@ -3765,7 +4201,6 @@
         <w:pStyle w:val="Standard"/>
       </w:pPr>
       <w:r>
-        <w:lastRenderedPageBreak/>
         <w:fldChar w:fldCharType="end"/>
       </w:r>
     </w:p>
@@ -3776,7 +4211,7 @@
           <w:lang w:val="en-GB"/>
         </w:rPr>
       </w:pPr>
-      <w:bookmarkStart w:id="6" w:name="_Toc396208522"/>
+      <w:bookmarkStart w:id="5" w:name="_Toc396336133"/>
       <w:r>
         <w:rPr>
           <w:lang w:val="en-GB"/>
@@ -3784,7 +4219,7 @@
         <w:lastRenderedPageBreak/>
         <w:t>Introduction</w:t>
       </w:r>
-      <w:bookmarkEnd w:id="6"/>
+      <w:bookmarkEnd w:id="5"/>
     </w:p>
     <w:p>
       <w:pPr>
@@ -3861,7 +4296,7 @@
           <w:lang w:val="en-GB"/>
         </w:rPr>
       </w:pPr>
-      <w:bookmarkStart w:id="7" w:name="_Toc396208523"/>
+      <w:bookmarkStart w:id="6" w:name="_Toc396336134"/>
       <w:r>
         <w:rPr>
           <w:lang w:val="en-GB"/>
@@ -3869,6 +4304,39 @@
         <w:lastRenderedPageBreak/>
         <w:t>Rectangles</w:t>
       </w:r>
+      <w:bookmarkEnd w:id="6"/>
+    </w:p>
+    <w:p>
+      <w:pPr>
+        <w:pStyle w:val="Standard"/>
+      </w:pPr>
+      <w:r>
+        <w:t>This chapter describes</w:t>
+      </w:r>
+      <w:r>
+        <w:t xml:space="preserve"> </w:t>
+      </w:r>
+      <w:r>
+        <w:t xml:space="preserve">core Buddy </w:t>
+      </w:r>
+      <w:r>
+        <w:t xml:space="preserve">algorithms </w:t>
+      </w:r>
+      <w:r>
+        <w:t>for handling rectangles.</w:t>
+      </w:r>
+      <w:r>
+        <w:t xml:space="preserve"> </w:t>
+      </w:r>
+    </w:p>
+    <w:p>
+      <w:pPr>
+        <w:pStyle w:val="Heading2"/>
+      </w:pPr>
+      <w:bookmarkStart w:id="7" w:name="_Toc396336135"/>
+      <w:r>
+        <w:t>Definitions</w:t>
+      </w:r>
       <w:bookmarkEnd w:id="7"/>
     </w:p>
     <w:p>
@@ -3876,51 +4344,18 @@
         <w:pStyle w:val="Standard"/>
       </w:pPr>
       <w:r>
-        <w:t>This chapter describes</w:t>
-      </w:r>
-      <w:r>
-        <w:t xml:space="preserve"> </w:t>
-      </w:r>
-      <w:r>
-        <w:t xml:space="preserve">core Buddy </w:t>
-      </w:r>
-      <w:r>
-        <w:t xml:space="preserve">algorithms </w:t>
-      </w:r>
-      <w:r>
-        <w:t>for handling rectangles.</w:t>
-      </w:r>
-      <w:r>
-        <w:t xml:space="preserve"> </w:t>
-      </w:r>
-    </w:p>
-    <w:p>
-      <w:pPr>
-        <w:pStyle w:val="Heading2"/>
-      </w:pPr>
-      <w:bookmarkStart w:id="8" w:name="_Toc396208524"/>
-      <w:r>
-        <w:t>Definitions</w:t>
+        <w:t xml:space="preserve">All Buddy windows are rectangles. Basic windows operations such as containment or intersection are operations on rectangles. Therefore we start a chapter on algorithms by defining a rectangle and describing some basic algorithms that operate on a group of rectangles. </w:t>
+      </w:r>
+    </w:p>
+    <w:p>
+      <w:pPr>
+        <w:pStyle w:val="Heading3"/>
+      </w:pPr>
+      <w:bookmarkStart w:id="8" w:name="_Toc396336136"/>
+      <w:r>
+        <w:t>Rectangle Coordinates</w:t>
       </w:r>
       <w:bookmarkEnd w:id="8"/>
-    </w:p>
-    <w:p>
-      <w:pPr>
-        <w:pStyle w:val="Standard"/>
-      </w:pPr>
-      <w:r>
-        <w:t xml:space="preserve">All Buddy windows are rectangles. Basic windows operations such as containment or intersection are operations on rectangles. Therefore we start a chapter on algorithms by defining a rectangle and describing some basic algorithms that operate on a group of rectangles. </w:t>
-      </w:r>
-    </w:p>
-    <w:p>
-      <w:pPr>
-        <w:pStyle w:val="Heading3"/>
-      </w:pPr>
-      <w:bookmarkStart w:id="9" w:name="_Toc396208525"/>
-      <w:r>
-        <w:t>Rectangle Coordinates</w:t>
-      </w:r>
-      <w:bookmarkEnd w:id="9"/>
     </w:p>
     <w:p>
       <w:pPr>
@@ -4044,7 +4479,7 @@
           <v:shape id="_x0000_i1025" type="#_x0000_t75" style="width:157.5pt;height:87pt" o:ole="">
             <v:imagedata r:id="rId12" o:title=""/>
           </v:shape>
-          <o:OLEObject Type="Embed" ProgID="Visio.Drawing.15" ShapeID="_x0000_i1025" DrawAspect="Content" ObjectID="_1469950388" r:id="rId13"/>
+          <o:OLEObject Type="Embed" ProgID="Visio.Drawing.15" ShapeID="_x0000_i1025" DrawAspect="Content" ObjectID="_1470078116" r:id="rId13"/>
         </w:object>
       </w:r>
     </w:p>
@@ -4055,14 +4490,27 @@
       <w:r>
         <w:t xml:space="preserve">Figure </w:t>
       </w:r>
-      <w:fldSimple w:instr=" SEQ Figure \* ARABIC ">
-        <w:r>
-          <w:rPr>
-            <w:noProof/>
-          </w:rPr>
-          <w:t>1</w:t>
-        </w:r>
-      </w:fldSimple>
+      <w:r>
+        <w:fldChar w:fldCharType="begin"/>
+      </w:r>
+      <w:r>
+        <w:instrText xml:space="preserve"> SEQ Figure \* ARABIC </w:instrText>
+      </w:r>
+      <w:r>
+        <w:fldChar w:fldCharType="separate"/>
+      </w:r>
+      <w:r>
+        <w:rPr>
+          <w:noProof/>
+        </w:rPr>
+        <w:t>1</w:t>
+      </w:r>
+      <w:r>
+        <w:rPr>
+          <w:noProof/>
+        </w:rPr>
+        <w:fldChar w:fldCharType="end"/>
+      </w:r>
       <w:r>
         <w:t>. Rectangle coordinates</w:t>
       </w:r>
@@ -4267,12 +4715,12 @@
       <w:pPr>
         <w:pStyle w:val="Heading3"/>
       </w:pPr>
-      <w:bookmarkStart w:id="10" w:name="_Toc396208526"/>
+      <w:bookmarkStart w:id="9" w:name="_Toc396336137"/>
       <w:r>
         <w:lastRenderedPageBreak/>
         <w:t>The Z-Order</w:t>
       </w:r>
-      <w:bookmarkEnd w:id="10"/>
+      <w:bookmarkEnd w:id="9"/>
     </w:p>
     <w:p>
       <w:r>
@@ -4300,7 +4748,7 @@
           <v:shape id="_x0000_i1026" type="#_x0000_t75" style="width:351.75pt;height:163.5pt" o:ole="">
             <v:imagedata r:id="rId14" o:title=""/>
           </v:shape>
-          <o:OLEObject Type="Embed" ProgID="Visio.Drawing.15" ShapeID="_x0000_i1026" DrawAspect="Content" ObjectID="_1469950389" r:id="rId15"/>
+          <o:OLEObject Type="Embed" ProgID="Visio.Drawing.15" ShapeID="_x0000_i1026" DrawAspect="Content" ObjectID="_1470078117" r:id="rId15"/>
         </w:object>
       </w:r>
     </w:p>
@@ -4311,14 +4759,27 @@
       <w:r>
         <w:t xml:space="preserve">Figure </w:t>
       </w:r>
-      <w:fldSimple w:instr=" SEQ Figure \* ARABIC ">
-        <w:r>
-          <w:rPr>
-            <w:noProof/>
-          </w:rPr>
-          <w:t>2</w:t>
-        </w:r>
-      </w:fldSimple>
+      <w:r>
+        <w:fldChar w:fldCharType="begin"/>
+      </w:r>
+      <w:r>
+        <w:instrText xml:space="preserve"> SEQ Figure \* ARABIC </w:instrText>
+      </w:r>
+      <w:r>
+        <w:fldChar w:fldCharType="separate"/>
+      </w:r>
+      <w:r>
+        <w:rPr>
+          <w:noProof/>
+        </w:rPr>
+        <w:t>2</w:t>
+      </w:r>
+      <w:r>
+        <w:rPr>
+          <w:noProof/>
+        </w:rPr>
+        <w:fldChar w:fldCharType="end"/>
+      </w:r>
       <w:r>
         <w:t>. The Z-Order</w:t>
       </w:r>
@@ -4327,21 +4788,21 @@
       <w:pPr>
         <w:pStyle w:val="Heading2"/>
       </w:pPr>
-      <w:bookmarkStart w:id="11" w:name="_Toc396208527"/>
+      <w:bookmarkStart w:id="10" w:name="_Toc396336138"/>
       <w:r>
         <w:t>Algorithms</w:t>
       </w:r>
+      <w:bookmarkEnd w:id="10"/>
+    </w:p>
+    <w:p>
+      <w:pPr>
+        <w:pStyle w:val="Heading3"/>
+      </w:pPr>
+      <w:bookmarkStart w:id="11" w:name="_Toc396336139"/>
+      <w:r>
+        <w:t>Rectangle Intersection</w:t>
+      </w:r>
       <w:bookmarkEnd w:id="11"/>
-    </w:p>
-    <w:p>
-      <w:pPr>
-        <w:pStyle w:val="Heading3"/>
-      </w:pPr>
-      <w:bookmarkStart w:id="12" w:name="_Toc396208528"/>
-      <w:r>
-        <w:t>Rectangle Intersection</w:t>
-      </w:r>
-      <w:bookmarkEnd w:id="12"/>
     </w:p>
     <w:p>
       <w:pPr>
@@ -4370,7 +4831,7 @@
           <v:shape id="_x0000_i1027" type="#_x0000_t75" style="width:269.25pt;height:162pt" o:ole="" o:allowoverlap="f">
             <v:imagedata r:id="rId16" o:title=""/>
           </v:shape>
-          <o:OLEObject Type="Embed" ProgID="Visio.Drawing.15" ShapeID="_x0000_i1027" DrawAspect="Content" ObjectID="_1469950390" r:id="rId17"/>
+          <o:OLEObject Type="Embed" ProgID="Visio.Drawing.15" ShapeID="_x0000_i1027" DrawAspect="Content" ObjectID="_1470078118" r:id="rId17"/>
         </w:object>
       </w:r>
     </w:p>
@@ -4381,14 +4842,27 @@
       <w:r>
         <w:t xml:space="preserve">Figure </w:t>
       </w:r>
-      <w:fldSimple w:instr=" SEQ Figure \* ARABIC ">
-        <w:r>
-          <w:rPr>
-            <w:noProof/>
-          </w:rPr>
-          <w:t>3</w:t>
-        </w:r>
-      </w:fldSimple>
+      <w:r>
+        <w:fldChar w:fldCharType="begin"/>
+      </w:r>
+      <w:r>
+        <w:instrText xml:space="preserve"> SEQ Figure \* ARABIC </w:instrText>
+      </w:r>
+      <w:r>
+        <w:fldChar w:fldCharType="separate"/>
+      </w:r>
+      <w:r>
+        <w:rPr>
+          <w:noProof/>
+        </w:rPr>
+        <w:t>3</w:t>
+      </w:r>
+      <w:r>
+        <w:rPr>
+          <w:noProof/>
+        </w:rPr>
+        <w:fldChar w:fldCharType="end"/>
+      </w:r>
       <w:r>
         <w:t>. Rectangle intersection</w:t>
       </w:r>
@@ -4403,6 +4877,8 @@
       <w:r>
         <w:t>approach is to negate the success criteria. Two rectangles do not intersect when one is above, bellow, left or right of another. Let us write down these conditions for rectangles A and B:</w:t>
       </w:r>
+      <w:bookmarkStart w:id="12" w:name="_GoBack"/>
+      <w:bookmarkEnd w:id="12"/>
     </w:p>
     <w:p>
       <w:pPr>
@@ -7366,7 +7842,7 @@
       <w:pPr>
         <w:pStyle w:val="Heading3"/>
       </w:pPr>
-      <w:bookmarkStart w:id="13" w:name="_Toc396208529"/>
+      <w:bookmarkStart w:id="13" w:name="_Toc396336140"/>
       <w:r>
         <w:lastRenderedPageBreak/>
         <w:t>Rectangle Decomposition / Subtraction</w:t>
@@ -7443,7 +7919,7 @@
           <v:shape id="_x0000_i1028" type="#_x0000_t75" style="width:450.75pt;height:129.75pt" o:ole="">
             <v:imagedata r:id="rId18" o:title=""/>
           </v:shape>
-          <o:OLEObject Type="Embed" ProgID="Visio.Drawing.15" ShapeID="_x0000_i1028" DrawAspect="Content" ObjectID="_1469950391" r:id="rId19"/>
+          <o:OLEObject Type="Embed" ProgID="Visio.Drawing.15" ShapeID="_x0000_i1028" DrawAspect="Content" ObjectID="_1470078119" r:id="rId19"/>
         </w:object>
       </w:r>
     </w:p>
@@ -7454,14 +7930,27 @@
       <w:r>
         <w:t xml:space="preserve">Figure </w:t>
       </w:r>
-      <w:fldSimple w:instr=" SEQ Figure \* ARABIC ">
-        <w:r>
-          <w:rPr>
-            <w:noProof/>
-          </w:rPr>
-          <w:t>4</w:t>
-        </w:r>
-      </w:fldSimple>
+      <w:r>
+        <w:fldChar w:fldCharType="begin"/>
+      </w:r>
+      <w:r>
+        <w:instrText xml:space="preserve"> SEQ Figure \* ARABIC </w:instrText>
+      </w:r>
+      <w:r>
+        <w:fldChar w:fldCharType="separate"/>
+      </w:r>
+      <w:r>
+        <w:rPr>
+          <w:noProof/>
+        </w:rPr>
+        <w:t>4</w:t>
+      </w:r>
+      <w:r>
+        <w:rPr>
+          <w:noProof/>
+        </w:rPr>
+        <w:fldChar w:fldCharType="end"/>
+      </w:r>
       <w:r>
         <w:t>. Decomposing A by subtracting B from it</w:t>
       </w:r>
@@ -7483,7 +7972,7 @@
           <v:shape id="_x0000_i1029" type="#_x0000_t75" style="width:450.75pt;height:285.75pt" o:ole="">
             <v:imagedata r:id="rId20" o:title=""/>
           </v:shape>
-          <o:OLEObject Type="Embed" ProgID="Visio.Drawing.15" ShapeID="_x0000_i1029" DrawAspect="Content" ObjectID="_1469950392" r:id="rId21"/>
+          <o:OLEObject Type="Embed" ProgID="Visio.Drawing.15" ShapeID="_x0000_i1029" DrawAspect="Content" ObjectID="_1470078120" r:id="rId21"/>
         </w:object>
       </w:r>
     </w:p>
@@ -7494,14 +7983,27 @@
       <w:r>
         <w:t xml:space="preserve">Figure </w:t>
       </w:r>
-      <w:fldSimple w:instr=" SEQ Figure \* ARABIC ">
-        <w:r>
-          <w:rPr>
-            <w:noProof/>
-          </w:rPr>
-          <w:t>5</w:t>
-        </w:r>
-      </w:fldSimple>
+      <w:r>
+        <w:fldChar w:fldCharType="begin"/>
+      </w:r>
+      <w:r>
+        <w:instrText xml:space="preserve"> SEQ Figure \* ARABIC </w:instrText>
+      </w:r>
+      <w:r>
+        <w:fldChar w:fldCharType="separate"/>
+      </w:r>
+      <w:r>
+        <w:rPr>
+          <w:noProof/>
+        </w:rPr>
+        <w:t>5</w:t>
+      </w:r>
+      <w:r>
+        <w:rPr>
+          <w:noProof/>
+        </w:rPr>
+        <w:fldChar w:fldCharType="end"/>
+      </w:r>
       <w:r>
         <w:t>. Cutting small rectangle from larger one and decomposing it</w:t>
       </w:r>
@@ -10895,7 +11397,7 @@
       <w:pPr>
         <w:pStyle w:val="Heading1"/>
       </w:pPr>
-      <w:bookmarkStart w:id="14" w:name="_Toc396208530"/>
+      <w:bookmarkStart w:id="14" w:name="_Toc396336141"/>
       <w:r>
         <w:lastRenderedPageBreak/>
         <w:t>Windows</w:t>
@@ -10906,7 +11408,7 @@
       <w:pPr>
         <w:pStyle w:val="Heading2"/>
       </w:pPr>
-      <w:bookmarkStart w:id="15" w:name="_Toc396208531"/>
+      <w:bookmarkStart w:id="15" w:name="_Toc396336142"/>
       <w:r>
         <w:t>Definitions</w:t>
       </w:r>
@@ -10916,7 +11418,7 @@
       <w:pPr>
         <w:pStyle w:val="Heading3"/>
       </w:pPr>
-      <w:bookmarkStart w:id="16" w:name="_Toc396208532"/>
+      <w:bookmarkStart w:id="16" w:name="_Toc396336143"/>
       <w:r>
         <w:t>Window</w:t>
       </w:r>
@@ -10934,7 +11436,7 @@
       <w:pPr>
         <w:pStyle w:val="Heading3"/>
       </w:pPr>
-      <w:bookmarkStart w:id="17" w:name="_Toc396208533"/>
+      <w:bookmarkStart w:id="17" w:name="_Toc396336144"/>
       <w:r>
         <w:t>The Desktop Window</w:t>
       </w:r>
@@ -10996,7 +11498,7 @@
           <v:shape id="_x0000_i1030" type="#_x0000_t75" style="width:291pt;height:225pt" o:ole="">
             <v:imagedata r:id="rId22" o:title=""/>
           </v:shape>
-          <o:OLEObject Type="Embed" ProgID="Visio.Drawing.15" ShapeID="_x0000_i1030" DrawAspect="Content" ObjectID="_1469950393" r:id="rId23"/>
+          <o:OLEObject Type="Embed" ProgID="Visio.Drawing.15" ShapeID="_x0000_i1030" DrawAspect="Content" ObjectID="_1470078121" r:id="rId23"/>
         </w:object>
       </w:r>
     </w:p>
@@ -11007,14 +11509,27 @@
       <w:r>
         <w:t xml:space="preserve">Figure </w:t>
       </w:r>
-      <w:fldSimple w:instr=" SEQ Figure \* ARABIC ">
-        <w:r>
-          <w:rPr>
-            <w:noProof/>
-          </w:rPr>
-          <w:t>6</w:t>
-        </w:r>
-      </w:fldSimple>
+      <w:r>
+        <w:fldChar w:fldCharType="begin"/>
+      </w:r>
+      <w:r>
+        <w:instrText xml:space="preserve"> SEQ Figure \* ARABIC </w:instrText>
+      </w:r>
+      <w:r>
+        <w:fldChar w:fldCharType="separate"/>
+      </w:r>
+      <w:r>
+        <w:rPr>
+          <w:noProof/>
+        </w:rPr>
+        <w:t>6</w:t>
+      </w:r>
+      <w:r>
+        <w:rPr>
+          <w:noProof/>
+        </w:rPr>
+        <w:fldChar w:fldCharType="end"/>
+      </w:r>
       <w:r>
         <w:t>. The desktop window A and its children</w:t>
       </w:r>
@@ -11036,7 +11551,7 @@
       <w:pPr>
         <w:pStyle w:val="Heading3"/>
       </w:pPr>
-      <w:bookmarkStart w:id="18" w:name="_Toc396208534"/>
+      <w:bookmarkStart w:id="18" w:name="_Toc396336145"/>
       <w:r>
         <w:lastRenderedPageBreak/>
         <w:t xml:space="preserve">Parent/Child </w:t>
@@ -11048,7 +11563,28 @@
     </w:p>
     <w:p>
       <w:r>
-        <w:t>A parent-child relationship can be established between two windows. For example - all top windows are children of the Desktop window. Window coordinates are commonly relative to its parent, not to screen. They are relative to screen only if windows direct parent is the Desktop window. The desired consequence of relative coordinates is that moving parent window automatically moves its children too.</w:t>
+        <w:t xml:space="preserve">A parent-child relationship can be established between two windows. For example - all top windows are children of the Desktop window. </w:t>
+      </w:r>
+      <w:r>
+        <w:t xml:space="preserve">There are two types of windows and consequently two types of parent-child relationship. First type of child window is </w:t>
+      </w:r>
+      <w:r>
+        <w:rPr>
+          <w:b/>
+        </w:rPr>
+        <w:t>a control</w:t>
+      </w:r>
+      <w:r>
+        <w:t xml:space="preserve">. An example of this is a button or a label. Control’s coordinates are </w:t>
+      </w:r>
+      <w:r>
+        <w:t>relative to its parent, not to screen.</w:t>
+      </w:r>
+      <w:r>
+        <w:t xml:space="preserve"> Control is clipped inside windows bounds. </w:t>
+      </w:r>
+      <w:r>
+        <w:t>The desired consequence of relative coordinates is that moving parent window automatically moves its children too.</w:t>
       </w:r>
     </w:p>
     <w:p/>
@@ -11061,7 +11597,7 @@
           <v:shape id="_x0000_i1031" type="#_x0000_t75" style="width:394.5pt;height:99pt" o:ole="">
             <v:imagedata r:id="rId24" o:title=""/>
           </v:shape>
-          <o:OLEObject Type="Embed" ProgID="Visio.Drawing.15" ShapeID="_x0000_i1031" DrawAspect="Content" ObjectID="_1469950394" r:id="rId25"/>
+          <o:OLEObject Type="Embed" ProgID="Visio.Drawing.15" ShapeID="_x0000_i1031" DrawAspect="Content" ObjectID="_1470078122" r:id="rId25"/>
         </w:object>
       </w:r>
     </w:p>
@@ -11072,28 +11608,61 @@
       <w:r>
         <w:t xml:space="preserve">Figure </w:t>
       </w:r>
-      <w:fldSimple w:instr=" SEQ Figure \* ARABIC ">
-        <w:r>
-          <w:rPr>
-            <w:noProof/>
-          </w:rPr>
-          <w:t>7</w:t>
-        </w:r>
-      </w:fldSimple>
+      <w:r>
+        <w:fldChar w:fldCharType="begin"/>
+      </w:r>
+      <w:r>
+        <w:instrText xml:space="preserve"> SEQ Figure \* ARABIC </w:instrText>
+      </w:r>
+      <w:r>
+        <w:fldChar w:fldCharType="separate"/>
+      </w:r>
+      <w:r>
+        <w:rPr>
+          <w:noProof/>
+        </w:rPr>
+        <w:t>7</w:t>
+      </w:r>
+      <w:r>
+        <w:rPr>
+          <w:noProof/>
+        </w:rPr>
+        <w:fldChar w:fldCharType="end"/>
+      </w:r>
       <w:r>
         <w:t>. Parent window and its children</w:t>
       </w:r>
     </w:p>
     <w:p>
       <w:r>
-        <w:t>This picture shows parent dialog window hosting four child windows: the label “Do you really want to quit” and two buttons “Ok” and “Cancel”. All children have coordinates relative to parent so when parent window is moved all contents is moved automatically.</w:t>
+        <w:t>This picture shows parent dialog w</w:t>
+      </w:r>
+      <w:r>
+        <w:t>indow hosting four child controls</w:t>
+      </w:r>
+      <w:r>
+        <w:t>: the label “Do you really want to quit” and two buttons “Ok” and “Cancel”. All children have coordinates relative to parent so when parent window is moved all contents is moved automatically.</w:t>
+      </w:r>
+    </w:p>
+    <w:p>
+      <w:r>
+        <w:t xml:space="preserve">Second type of child window is </w:t>
+      </w:r>
+      <w:r>
+        <w:rPr>
+          <w:b/>
+        </w:rPr>
+        <w:t>a form</w:t>
+      </w:r>
+      <w:r>
+        <w:t xml:space="preserve">. Form window has absolute coordinates. An example of a form window is dialog or a modeless toolbar child window. </w:t>
       </w:r>
     </w:p>
     <w:p>
       <w:pPr>
         <w:pStyle w:val="Heading2"/>
       </w:pPr>
-      <w:bookmarkStart w:id="19" w:name="_Toc396208535"/>
+      <w:bookmarkStart w:id="19" w:name="_Toc396336146"/>
       <w:r>
         <w:t>Data Structure</w:t>
       </w:r>
@@ -11216,11 +11785,17 @@
         <w:rPr>
           <w:b/>
         </w:rPr>
-        <w:t>first_child</w:t>
+        <w:t>first_form</w:t>
       </w:r>
       <w:proofErr w:type="spellEnd"/>
       <w:r>
-        <w:t xml:space="preserve"> … first child window</w:t>
+        <w:t xml:space="preserve"> … first form </w:t>
+      </w:r>
+      <w:r>
+        <w:t>window</w:t>
+      </w:r>
+      <w:r>
+        <w:t xml:space="preserve"> child</w:t>
       </w:r>
     </w:p>
     <w:p>
@@ -11250,11 +11825,17 @@
         <w:rPr>
           <w:b/>
         </w:rPr>
-        <w:t>next_sibling</w:t>
+        <w:t>first_control</w:t>
       </w:r>
       <w:proofErr w:type="spellEnd"/>
       <w:r>
-        <w:t xml:space="preserve"> … next sibling window</w:t>
+        <w:rPr>
+          <w:b/>
+        </w:rPr>
+        <w:t xml:space="preserve"> </w:t>
+      </w:r>
+      <w:r>
+        <w:t>… first control window child</w:t>
       </w:r>
     </w:p>
     <w:p>
@@ -11277,10 +11858,18 @@
         <w:rPr>
           <w:b/>
         </w:rPr>
-        <w:t>* parent</w:t>
-      </w:r>
-      <w:r>
-        <w:t xml:space="preserve"> … parent window</w:t>
+        <w:t xml:space="preserve">* </w:t>
+      </w:r>
+      <w:proofErr w:type="spellStart"/>
+      <w:r>
+        <w:rPr>
+          <w:b/>
+        </w:rPr>
+        <w:t>next_sibling</w:t>
+      </w:r>
+      <w:proofErr w:type="spellEnd"/>
+      <w:r>
+        <w:t xml:space="preserve"> … next sibling window</w:t>
       </w:r>
     </w:p>
     <w:p>
@@ -11291,6 +11880,32 @@
           <w:numId w:val="28"/>
         </w:numPr>
       </w:pPr>
+      <w:proofErr w:type="spellStart"/>
+      <w:r>
+        <w:rPr>
+          <w:b/>
+        </w:rPr>
+        <w:t>window_t</w:t>
+      </w:r>
+      <w:proofErr w:type="spellEnd"/>
+      <w:r>
+        <w:rPr>
+          <w:b/>
+        </w:rPr>
+        <w:t>* parent</w:t>
+      </w:r>
+      <w:r>
+        <w:t xml:space="preserve"> … parent window</w:t>
+      </w:r>
+    </w:p>
+    <w:p>
+      <w:pPr>
+        <w:pStyle w:val="Standard"/>
+        <w:numPr>
+          <w:ilvl w:val="0"/>
+          <w:numId w:val="28"/>
+        </w:numPr>
+      </w:pPr>
       <w:r>
         <w:rPr>
           <w:b/>
@@ -11353,9 +11968,52 @@
     </w:p>
     <w:p>
       <w:pPr>
+        <w:pStyle w:val="Standard"/>
+        <w:numPr>
+          <w:ilvl w:val="0"/>
+          <w:numId w:val="28"/>
+        </w:numPr>
+      </w:pPr>
+      <w:proofErr w:type="gramStart"/>
+      <w:r>
+        <w:rPr>
+          <w:b/>
+        </w:rPr>
+        <w:t>word</w:t>
+      </w:r>
+      <w:proofErr w:type="gramEnd"/>
+      <w:r>
+        <w:rPr>
+          <w:b/>
+        </w:rPr>
+        <w:t xml:space="preserve"> </w:t>
+      </w:r>
+      <w:r>
+        <w:rPr>
+          <w:b/>
+        </w:rPr>
+        <w:t>attributes</w:t>
+      </w:r>
+      <w:r>
+        <w:t xml:space="preserve"> … windows flags</w:t>
+      </w:r>
+      <w:r>
+        <w:t xml:space="preserve">, for example </w:t>
+      </w:r>
+      <w:proofErr w:type="spellStart"/>
+      <w:r>
+        <w:t>WATTR_TABSTOP,etc</w:t>
+      </w:r>
+      <w:proofErr w:type="spellEnd"/>
+      <w:r>
+        <w:t>.</w:t>
+      </w:r>
+    </w:p>
+    <w:p>
+      <w:pPr>
         <w:pStyle w:val="Heading3"/>
       </w:pPr>
-      <w:bookmarkStart w:id="20" w:name="_Toc396208536"/>
+      <w:bookmarkStart w:id="20" w:name="_Toc396336147"/>
       <w:r>
         <w:t>Window Is a Rectangle</w:t>
       </w:r>
@@ -11382,9 +12040,18 @@
     </w:p>
     <w:p>
       <w:pPr>
+        <w:spacing w:after="0"/>
+      </w:pPr>
+      <w:r>
+        <w:br w:type="page"/>
+      </w:r>
+    </w:p>
+    <w:p/>
+    <w:p>
+      <w:pPr>
         <w:pStyle w:val="Heading3"/>
       </w:pPr>
-      <w:bookmarkStart w:id="21" w:name="_Toc396208537"/>
+      <w:bookmarkStart w:id="21" w:name="_Toc396336148"/>
       <w:r>
         <w:t>Window Procedure</w:t>
       </w:r>
@@ -11438,11 +12105,6 @@
       </w:r>
     </w:p>
     <w:p>
-      <w:pPr>
-        <w:rPr>
-          <w:lang w:val="en-GB"/>
-        </w:rPr>
-      </w:pPr>
       <w:r>
         <w:t>Input to w</w:t>
       </w:r>
@@ -11462,16 +12124,15 @@
         <w:t xml:space="preserve">message. </w:t>
       </w:r>
       <w:r>
-        <w:t xml:space="preserve">Window procedure returns 0 if message was not handled and any other value of message was handled. </w:t>
+        <w:t>Window procedure returns 0 if message was not handled and any other value of message was handled.</w:t>
       </w:r>
     </w:p>
     <w:p>
       <w:pPr>
         <w:pStyle w:val="Heading2"/>
       </w:pPr>
-      <w:bookmarkStart w:id="22" w:name="_Toc396208538"/>
-      <w:r>
-        <w:lastRenderedPageBreak/>
+      <w:bookmarkStart w:id="22" w:name="_Toc396336149"/>
+      <w:r>
         <w:t>Messages</w:t>
       </w:r>
       <w:bookmarkEnd w:id="22"/>
@@ -11480,7 +12141,7 @@
       <w:pPr>
         <w:pStyle w:val="Heading3"/>
       </w:pPr>
-      <w:bookmarkStart w:id="23" w:name="_Toc396208539"/>
+      <w:bookmarkStart w:id="23" w:name="_Toc396336150"/>
       <w:proofErr w:type="spellStart"/>
       <w:r>
         <w:t>send_message</w:t>
@@ -12260,7 +12921,7 @@
       <w:pPr>
         <w:pStyle w:val="Heading3"/>
       </w:pPr>
-      <w:bookmarkStart w:id="24" w:name="_Toc396208540"/>
+      <w:bookmarkStart w:id="24" w:name="_Toc396336151"/>
       <w:proofErr w:type="spellStart"/>
       <w:proofErr w:type="gramStart"/>
       <w:r>
@@ -12683,7 +13344,192 @@
         <w:t xml:space="preserve">down the windows hierarchy </w:t>
       </w:r>
       <w:r>
-        <w:t>will be discussed later. Now let us look at some standard window messages.</w:t>
+        <w:t>will be discuss</w:t>
+      </w:r>
+      <w:r>
+        <w:t>ed later.</w:t>
+      </w:r>
+    </w:p>
+    <w:p>
+      <w:pPr>
+        <w:spacing w:after="0"/>
+      </w:pPr>
+      <w:r>
+        <w:br w:type="page"/>
+      </w:r>
+    </w:p>
+    <w:p/>
+    <w:p>
+      <w:pPr>
+        <w:pStyle w:val="Heading3"/>
+      </w:pPr>
+      <w:bookmarkStart w:id="25" w:name="_Toc396336152"/>
+      <w:r>
+        <w:t>MSG_MOVE</w:t>
+      </w:r>
+      <w:bookmarkEnd w:id="25"/>
+    </w:p>
+    <w:p>
+      <w:r>
+        <w:t>This message is received by the window when it needs to move.</w:t>
+      </w:r>
+      <w:r>
+        <w:t xml:space="preserve"> The user can grab window by the title and moves it to a new location. This causes change of window origin T(</w:t>
+      </w:r>
+      <w:proofErr w:type="spellStart"/>
+      <w:r>
+        <w:t>x</w:t>
+      </w:r>
+      <w:proofErr w:type="gramStart"/>
+      <w:r>
+        <w:t>,y</w:t>
+      </w:r>
+      <w:proofErr w:type="spellEnd"/>
+      <w:proofErr w:type="gramEnd"/>
+      <w:r>
+        <w:t xml:space="preserve">). After move we need to calculate which windows need repainting. </w:t>
+      </w:r>
+    </w:p>
+    <w:p>
+      <w:r>
+        <w:t>The way to do this is to first change window origin and send the paint message for the entire window. The window which was moved will repaint itself first which makes sense since it is most likely the window user is most interested in.</w:t>
+      </w:r>
+    </w:p>
+    <w:p>
+      <w:pPr>
+        <w:keepNext/>
+      </w:pPr>
+      <w:r>
+        <w:object w:dxaOrig="15615" w:dyaOrig="5131">
+          <v:shape id="_x0000_i1032" type="#_x0000_t75" style="width:451.5pt;height:147.75pt" o:ole="">
+            <v:imagedata r:id="rId26" o:title=""/>
+          </v:shape>
+          <o:OLEObject Type="Embed" ProgID="Visio.Drawing.15" ShapeID="_x0000_i1032" DrawAspect="Content" ObjectID="_1470078123" r:id="rId27"/>
+        </w:object>
+      </w:r>
+    </w:p>
+    <w:p>
+      <w:pPr>
+        <w:pStyle w:val="Caption"/>
+        <w:rPr>
+          <w:lang w:val="sl-SI"/>
+        </w:rPr>
+      </w:pPr>
+      <w:r>
+        <w:t xml:space="preserve">Figure </w:t>
+      </w:r>
+      <w:r>
+        <w:fldChar w:fldCharType="begin"/>
+      </w:r>
+      <w:r>
+        <w:instrText xml:space="preserve"> SEQ Figure \* ARABIC </w:instrText>
+      </w:r>
+      <w:r>
+        <w:fldChar w:fldCharType="separate"/>
+      </w:r>
+      <w:r>
+        <w:rPr>
+          <w:noProof/>
+        </w:rPr>
+        <w:t>8</w:t>
+      </w:r>
+      <w:r>
+        <w:rPr>
+          <w:noProof/>
+        </w:rPr>
+        <w:fldChar w:fldCharType="end"/>
+      </w:r>
+      <w:r>
+        <w:t>. Move window step 1 - repaint moved window</w:t>
+      </w:r>
+    </w:p>
+    <w:p/>
+    <w:p>
+      <w:r>
+        <w:t xml:space="preserve">Afterwards we need to calculate which windows were uncovered by the move. The uncovered rectangles can only be where window used to be. They can be calculated by first calculating the intersection of old rectangle A and new rectangle A’. If there is no intersection then the affected area is entire old area A. So by using </w:t>
+      </w:r>
+      <w:proofErr w:type="spellStart"/>
+      <w:r>
+        <w:rPr>
+          <w:i/>
+        </w:rPr>
+        <w:t>FindAffectedWindowsRectangles</w:t>
+      </w:r>
+      <w:proofErr w:type="spellEnd"/>
+      <w:r>
+        <w:t xml:space="preserve"> we can find out which windows are affected in this area. If there is an intersection (</w:t>
+      </w:r>
+      <w:proofErr w:type="spellStart"/>
+      <w:r>
+        <w:t>lets</w:t>
+      </w:r>
+      <w:proofErr w:type="spellEnd"/>
+      <w:r>
+        <w:t xml:space="preserve"> call it B) then we need to exclude the intersection B from the old rectangle A and decompose A to smaller rectangles.</w:t>
+      </w:r>
+    </w:p>
+    <w:p>
+      <w:pPr>
+        <w:keepNext/>
+        <w:rPr>
+          <w:lang w:val="sl-SI"/>
+        </w:rPr>
+      </w:pPr>
+      <w:r>
+        <w:object w:dxaOrig="15615" w:dyaOrig="5131">
+          <v:shape id="_x0000_i1033" type="#_x0000_t75" style="width:451.5pt;height:147.75pt" o:ole="">
+            <v:imagedata r:id="rId28" o:title=""/>
+          </v:shape>
+          <o:OLEObject Type="Embed" ProgID="Visio.Drawing.15" ShapeID="_x0000_i1033" DrawAspect="Content" ObjectID="_1470078124" r:id="rId29"/>
+        </w:object>
+      </w:r>
+    </w:p>
+    <w:p>
+      <w:pPr>
+        <w:pStyle w:val="Caption"/>
+      </w:pPr>
+      <w:r>
+        <w:t xml:space="preserve">Figure </w:t>
+      </w:r>
+      <w:r>
+        <w:fldChar w:fldCharType="begin"/>
+      </w:r>
+      <w:r>
+        <w:instrText xml:space="preserve"> SEQ Figure \* ARABIC </w:instrText>
+      </w:r>
+      <w:r>
+        <w:fldChar w:fldCharType="separate"/>
+      </w:r>
+      <w:r>
+        <w:rPr>
+          <w:noProof/>
+        </w:rPr>
+        <w:t>9</w:t>
+      </w:r>
+      <w:r>
+        <w:rPr>
+          <w:noProof/>
+        </w:rPr>
+        <w:fldChar w:fldCharType="end"/>
+      </w:r>
+      <w:r>
+        <w:t>. Move window step 2 - find affected rectangles</w:t>
+      </w:r>
+    </w:p>
+    <w:p>
+      <w:r>
+        <w:t xml:space="preserve">Smaller rectangles A1 and A2 are affected areas. So we can use </w:t>
+      </w:r>
+      <w:proofErr w:type="spellStart"/>
+      <w:r>
+        <w:rPr>
+          <w:i/>
+        </w:rPr>
+        <w:t>FindAffectedWindowsRectangles</w:t>
+      </w:r>
+      <w:proofErr w:type="spellEnd"/>
+      <w:r>
+        <w:t xml:space="preserve"> on these ones too.</w:t>
       </w:r>
     </w:p>
     <w:p/>
@@ -12704,37 +13550,514 @@
       <w:pPr>
         <w:pStyle w:val="Heading3"/>
       </w:pPr>
-      <w:bookmarkStart w:id="25" w:name="_Toc396208541"/>
+      <w:bookmarkStart w:id="26" w:name="_Toc396336153"/>
       <w:r>
         <w:lastRenderedPageBreak/>
-        <w:t>MSG_MOVE</w:t>
-      </w:r>
-      <w:bookmarkEnd w:id="25"/>
-    </w:p>
-    <w:p>
-      <w:r>
-        <w:t>This message is received by the window when it needs to move.</w:t>
-      </w:r>
-      <w:r>
-        <w:t xml:space="preserve"> The user can grab window by the title and moves it to a new location. This causes change of window origin T(</w:t>
+        <w:t>MSG_SIZE</w:t>
+      </w:r>
+      <w:bookmarkEnd w:id="26"/>
+    </w:p>
+    <w:p>
+      <w:r>
+        <w:t xml:space="preserve">This message is received by the window when it resizes. The user can use the mouse to change window size. He or she can grab right or bottom edge of window (or the right- bottom corner) and drag it.  </w:t>
+      </w:r>
+    </w:p>
+    <w:p>
+      <w:r>
+        <w:t>We only allow dragging right and bottom edge to make implementation easier. This change affects max. Two rectangles. The left right rectangle and the bottom rectangle. What needs to be repainted depends on whether window has increased or decreased size in given direction.</w:t>
+      </w:r>
+    </w:p>
+    <w:p>
+      <w:r>
+        <w:t xml:space="preserve">If window size increased then we send message to the window being resized to paint its new (extended) area. If window size decreased then we send windows bellow this window messages to repaint their own areas using the </w:t>
       </w:r>
       <w:proofErr w:type="spellStart"/>
       <w:r>
-        <w:t>x</w:t>
+        <w:rPr>
+          <w:i/>
+        </w:rPr>
+        <w:t>FindAffectedWindowsRectangles</w:t>
+      </w:r>
+      <w:proofErr w:type="spellEnd"/>
+      <w:r>
+        <w:t xml:space="preserve"> algorithm.</w:t>
+      </w:r>
+    </w:p>
+    <w:p>
+      <w:r>
+        <w:t>Here is an example where Window A is resized. Width is increased but height is decreased. We call the resized Window A'.</w:t>
+      </w:r>
+    </w:p>
+    <w:p>
+      <w:pPr>
+        <w:keepNext/>
+      </w:pPr>
+      <w:r>
+        <w:object w:dxaOrig="15331" w:dyaOrig="4276">
+          <v:shape id="_x0000_i1034" type="#_x0000_t75" style="width:450.75pt;height:125.25pt" o:ole="">
+            <v:imagedata r:id="rId30" o:title=""/>
+          </v:shape>
+          <o:OLEObject Type="Embed" ProgID="Visio.Drawing.15" ShapeID="_x0000_i1034" DrawAspect="Content" ObjectID="_1470078125" r:id="rId31"/>
+        </w:object>
+      </w:r>
+    </w:p>
+    <w:p>
+      <w:pPr>
+        <w:pStyle w:val="Caption"/>
+        <w:rPr>
+          <w:lang w:val="sl-SI"/>
+        </w:rPr>
+      </w:pPr>
+      <w:r>
+        <w:t xml:space="preserve">Figure </w:t>
+      </w:r>
+      <w:r>
+        <w:fldChar w:fldCharType="begin"/>
+      </w:r>
+      <w:r>
+        <w:instrText xml:space="preserve"> SEQ Figure \* ARABIC </w:instrText>
+      </w:r>
+      <w:r>
+        <w:fldChar w:fldCharType="separate"/>
+      </w:r>
+      <w:r>
+        <w:rPr>
+          <w:noProof/>
+        </w:rPr>
+        <w:t>10</w:t>
+      </w:r>
+      <w:r>
+        <w:rPr>
+          <w:noProof/>
+        </w:rPr>
+        <w:fldChar w:fldCharType="end"/>
+      </w:r>
+      <w:r>
+        <w:t>. Resize window</w:t>
+      </w:r>
+    </w:p>
+    <w:p/>
+    <w:p>
+      <w:r>
+        <w:t xml:space="preserve">A' receives MSG_PAINT to repaint area A1’. And the newly uncovered area A1 is used as input to </w:t>
+      </w:r>
+      <w:proofErr w:type="spellStart"/>
+      <w:r>
+        <w:t>FindAffectedWindowsRectangles</w:t>
+      </w:r>
+      <w:proofErr w:type="spellEnd"/>
+      <w:r>
+        <w:t xml:space="preserve"> algorithm to find out which windows should receive MSG_PAINT and for what area.</w:t>
+      </w:r>
+    </w:p>
+    <w:p>
+      <w:r>
+        <w:t xml:space="preserve">When changing window size it is not always </w:t>
+      </w:r>
+      <w:proofErr w:type="spellStart"/>
+      <w:r>
+        <w:t>desireable</w:t>
+      </w:r>
+      <w:proofErr w:type="spellEnd"/>
+      <w:r>
+        <w:t xml:space="preserve"> that the system sends automatic MSG_PAINT message. Imagine a situation where window contents would be adjusted to the size. The window procedure would catch event MSG_SIZE, calculate new contents size and send MSG_PAINT. And then the system would send MSG_PAINT again.</w:t>
+      </w:r>
+    </w:p>
+    <w:p>
+      <w:r>
+        <w:t xml:space="preserve">To prevent </w:t>
       </w:r>
       <w:proofErr w:type="gramStart"/>
       <w:r>
-        <w:t>,y</w:t>
+        <w:t>this  two</w:t>
+      </w:r>
+      <w:proofErr w:type="gramEnd"/>
+      <w:r>
+        <w:t xml:space="preserve"> attributes can be added to the window: WATTR_HREDRAW and WATTR_VREDRAW. If these are set in windows attributes bitmask then when width and height change the window is send MSG_PAINT. Otherwise it is not.</w:t>
+      </w:r>
+    </w:p>
+    <w:p>
+      <w:pPr>
+        <w:pStyle w:val="Heading3"/>
+      </w:pPr>
+      <w:bookmarkStart w:id="27" w:name="_Toc396336154"/>
+      <w:r>
+        <w:t>MSG_PAINT</w:t>
+      </w:r>
+      <w:bookmarkEnd w:id="27"/>
+    </w:p>
+    <w:p>
+      <w:r>
+        <w:t>This message is received by the window when it needs to repaint part of it. Parameter p1 is either NULL which means that entire window area needs repaint or contains a clip rectangle meaning that only contents that is visible inside that rectangle needs to be redrawn.</w:t>
+      </w:r>
+      <w:r>
+        <w:t xml:space="preserve"> Parameter p2 holds initialized graphics contents which can be used to draw inside window and handles relative coordinates and clipping for you. </w:t>
+      </w:r>
+    </w:p>
+    <w:p>
+      <w:pPr>
+        <w:pStyle w:val="Heading3"/>
+      </w:pPr>
+      <w:bookmarkStart w:id="28" w:name="_Toc396336155"/>
+      <w:r>
+        <w:t>MSG_TIMER</w:t>
+      </w:r>
+      <w:bookmarkEnd w:id="28"/>
+    </w:p>
+    <w:p>
+      <w:r>
+        <w:t>A window can register a timer. One timer tick is 1/10</w:t>
+      </w:r>
+      <w:r>
+        <w:rPr>
+          <w:vertAlign w:val="superscript"/>
+        </w:rPr>
+        <w:t>th</w:t>
+      </w:r>
+      <w:r>
+        <w:t xml:space="preserve"> of a second. Upon registration the user can choose number of timer ticks to expire before triggering timer event. Upon timer event this </w:t>
+      </w:r>
+      <w:r>
+        <w:t xml:space="preserve">message is received by the window which registered a timer. </w:t>
+      </w:r>
+    </w:p>
+    <w:p>
+      <w:pPr>
+        <w:pStyle w:val="Heading3"/>
+      </w:pPr>
+      <w:bookmarkStart w:id="29" w:name="_Toc396336156"/>
+      <w:r>
+        <w:lastRenderedPageBreak/>
+        <w:t>MSG_MOUSE_MOVE</w:t>
+      </w:r>
+      <w:bookmarkEnd w:id="29"/>
+    </w:p>
+    <w:p>
+      <w:r>
+        <w:t>This message is received by the window which captured mouse when mouse is moved. Parameter p1 holds new x and y position of the mouse and parameter p2 holds old x and y position.</w:t>
+      </w:r>
+    </w:p>
+    <w:p>
+      <w:pPr>
+        <w:pStyle w:val="Heading3"/>
+      </w:pPr>
+      <w:bookmarkStart w:id="30" w:name="_Toc396336157"/>
+      <w:r>
+        <w:t>MSG_MOUSE_BUTTON_DOWN</w:t>
+      </w:r>
+      <w:bookmarkEnd w:id="30"/>
+    </w:p>
+    <w:p>
+      <w:r>
+        <w:t>This message is received by the window which captured mouse when mouse button is pressed. Parameter p1 holds x and y position, parameter p2 holds mouse button codes (left, right).</w:t>
+      </w:r>
+    </w:p>
+    <w:p>
+      <w:pPr>
+        <w:pStyle w:val="Heading3"/>
+      </w:pPr>
+      <w:bookmarkStart w:id="31" w:name="_Toc396336158"/>
+      <w:r>
+        <w:t>MSG_MOUSE_BUTTON_UP</w:t>
+      </w:r>
+      <w:bookmarkEnd w:id="31"/>
+    </w:p>
+    <w:p>
+      <w:r>
+        <w:t>This message is received by the window which captured mouse when mouse button is released. Parameter p1 holds x and y position, parameter p2 holds mouse button codes (left, right).</w:t>
+      </w:r>
+    </w:p>
+    <w:p>
+      <w:pPr>
+        <w:pStyle w:val="Heading3"/>
+      </w:pPr>
+      <w:bookmarkStart w:id="32" w:name="_Toc396336159"/>
+      <w:r>
+        <w:t>MSG_KEY_DOWN</w:t>
+      </w:r>
+      <w:bookmarkEnd w:id="32"/>
+    </w:p>
+    <w:p>
+      <w:r>
+        <w:t>This message is received by the window which has focus when keyboard button is pressed. Parameter p1 holds keyboard code and parameter p2 holds flags.</w:t>
+      </w:r>
+    </w:p>
+    <w:p>
+      <w:pPr>
+        <w:pStyle w:val="Heading3"/>
+      </w:pPr>
+      <w:bookmarkStart w:id="33" w:name="_Toc396336160"/>
+      <w:r>
+        <w:t>MSG_KEY_UP</w:t>
+      </w:r>
+      <w:bookmarkEnd w:id="33"/>
+    </w:p>
+    <w:p>
+      <w:r>
+        <w:t>This message is received by the window which has focus when keyboard button is released. Parameter p1 holds keyboard code and parameter p2 holds flags.</w:t>
+      </w:r>
+    </w:p>
+    <w:p>
+      <w:pPr>
+        <w:pStyle w:val="Heading3"/>
+      </w:pPr>
+      <w:bookmarkStart w:id="34" w:name="_Toc396336161"/>
+      <w:r>
+        <w:t>MSG_QUIT</w:t>
+      </w:r>
+      <w:bookmarkEnd w:id="34"/>
+    </w:p>
+    <w:p>
+      <w:r>
+        <w:t>This message is received by the application when it needs to quit. This message should be checked in the main message loop and the loop should exit when received.</w:t>
+      </w:r>
+    </w:p>
+    <w:p>
+      <w:pPr>
+        <w:spacing w:after="0"/>
+      </w:pPr>
+      <w:r>
+        <w:br w:type="page"/>
+      </w:r>
+    </w:p>
+    <w:p>
+      <w:pPr>
+        <w:pStyle w:val="Heading2"/>
+      </w:pPr>
+      <w:bookmarkStart w:id="35" w:name="_Toc396336162"/>
+      <w:r>
+        <w:lastRenderedPageBreak/>
+        <w:t>Dispatching Messages</w:t>
+      </w:r>
+      <w:bookmarkEnd w:id="35"/>
+    </w:p>
+    <w:p>
+      <w:pPr>
+        <w:pStyle w:val="Standard"/>
+      </w:pPr>
+      <w:r>
+        <w:t>Dispatching messages is small science. Finding correct routes for a message and sending it to the correct window is key to intuitive behavior of user interface. To demonstrate this let us first create a sample window setup that we are going to use to demonstrate various dispatching techniques.</w:t>
+      </w:r>
+    </w:p>
+    <w:p>
+      <w:pPr>
+        <w:keepNext/>
+        <w:spacing w:after="0"/>
+      </w:pPr>
+      <w:r>
+        <w:object w:dxaOrig="7111" w:dyaOrig="4276">
+          <v:shape id="_x0000_i1035" type="#_x0000_t75" style="width:355.5pt;height:213.75pt" o:ole="">
+            <v:imagedata r:id="rId32" o:title=""/>
+          </v:shape>
+          <o:OLEObject Type="Embed" ProgID="Visio.Drawing.15" ShapeID="_x0000_i1035" DrawAspect="Content" ObjectID="_1470078126" r:id="rId33"/>
+        </w:object>
+      </w:r>
+    </w:p>
+    <w:p>
+      <w:pPr>
+        <w:pStyle w:val="Caption"/>
+      </w:pPr>
+      <w:r>
+        <w:t xml:space="preserve">Figure </w:t>
+      </w:r>
+      <w:r>
+        <w:fldChar w:fldCharType="begin"/>
+      </w:r>
+      <w:r>
+        <w:instrText xml:space="preserve"> SEQ Figure \* ARABIC </w:instrText>
+      </w:r>
+      <w:r>
+        <w:fldChar w:fldCharType="separate"/>
+      </w:r>
+      <w:r>
+        <w:rPr>
+          <w:noProof/>
+        </w:rPr>
+        <w:t>11</w:t>
+      </w:r>
+      <w:r>
+        <w:rPr>
+          <w:noProof/>
+        </w:rPr>
+        <w:fldChar w:fldCharType="end"/>
+      </w:r>
+      <w:r>
+        <w:t>. Dispatching messages scenario</w:t>
+      </w:r>
+    </w:p>
+    <w:p>
+      <w:pPr>
+        <w:pStyle w:val="Heading3"/>
+      </w:pPr>
+      <w:bookmarkStart w:id="36" w:name="_Toc396336163"/>
+      <w:r>
+        <w:t>Form Windows Hierarchy</w:t>
+      </w:r>
+      <w:bookmarkEnd w:id="36"/>
+    </w:p>
+    <w:p>
+      <w:r>
+        <w:t>On the figure above we have No</w:t>
+      </w:r>
+      <w:r>
+        <w:t>tepad</w:t>
+      </w:r>
+      <w:r>
+        <w:t xml:space="preserve">. In front there is a message box asking user to confirm closing </w:t>
+      </w:r>
+      <w:r>
+        <w:t xml:space="preserve">the </w:t>
+      </w:r>
+      <w:r>
+        <w:t>Notepad. In the back</w:t>
+      </w:r>
+      <w:r>
+        <w:t>ground there is IRC</w:t>
+      </w:r>
+      <w:r>
+        <w:t xml:space="preserve"> a</w:t>
+      </w:r>
+      <w:r>
+        <w:t xml:space="preserve">pplication that demands user </w:t>
+      </w:r>
+      <w:r>
+        <w:t>login. And both of these applications are on desktop. On the next page you can see the data structure of windows</w:t>
+      </w:r>
+      <w:r>
+        <w:t xml:space="preserve"> in memory.</w:t>
+      </w:r>
+    </w:p>
+    <w:p>
+      <w:r>
+        <w:t>The root window is -of course- the desktop. There are two top windows. Notepad application window and IRC Login application window. It is very important to understand that the order of windows in the list is not random. It reflects the z-order. To traverse the tree you first go to the bottom of the tree using first child pointer as far as it goes. And you then move via z-order using next sibling pointer. When there are no more siblings you move up one</w:t>
+      </w:r>
+      <w:r>
+        <w:t xml:space="preserve"> level and repeat the procedure.</w:t>
+      </w:r>
+    </w:p>
+    <w:p>
+      <w:pPr>
+        <w:spacing w:after="0"/>
+      </w:pPr>
+      <w:r>
+        <w:br w:type="page"/>
+      </w:r>
+    </w:p>
+    <w:p/>
+    <w:p>
+      <w:r>
+        <w:object w:dxaOrig="12226" w:dyaOrig="3436">
+          <v:shape id="_x0000_i1037" type="#_x0000_t75" style="width:498pt;height:140.25pt" o:ole="">
+            <v:imagedata r:id="rId34" o:title=""/>
+          </v:shape>
+          <o:OLEObject Type="Embed" ProgID="Visio.Drawing.15" ShapeID="_x0000_i1037" DrawAspect="Content" ObjectID="_1470078127" r:id="rId35"/>
+        </w:object>
+      </w:r>
+    </w:p>
+    <w:p/>
+    <w:p>
+      <w:pPr>
+        <w:pStyle w:val="Caption"/>
+      </w:pPr>
+      <w:r>
+        <w:t xml:space="preserve">Figure </w:t>
+      </w:r>
+      <w:r>
+        <w:fldChar w:fldCharType="begin"/>
+      </w:r>
+      <w:r>
+        <w:instrText xml:space="preserve"> SEQ Figure \* ARABIC </w:instrText>
+      </w:r>
+      <w:r>
+        <w:fldChar w:fldCharType="separate"/>
+      </w:r>
+      <w:r>
+        <w:rPr>
+          <w:noProof/>
+        </w:rPr>
+        <w:t>12</w:t>
+      </w:r>
+      <w:r>
+        <w:rPr>
+          <w:noProof/>
+        </w:rPr>
+        <w:fldChar w:fldCharType="end"/>
+      </w:r>
+      <w:r>
+        <w:t xml:space="preserve">. Tree </w:t>
+      </w:r>
+      <w:proofErr w:type="spellStart"/>
+      <w:r>
+        <w:t>struture</w:t>
+      </w:r>
+      <w:proofErr w:type="spellEnd"/>
+      <w:r>
+        <w:t xml:space="preserve"> of window from previous figure</w:t>
+      </w:r>
+    </w:p>
+    <w:p>
+      <w:r>
+        <w:t xml:space="preserve">Note that window structure can be seen as a tree structure as shown on the right. </w:t>
+      </w:r>
+      <w:r>
+        <w:t>Let us traverse this</w:t>
+      </w:r>
+      <w:r>
+        <w:t xml:space="preserve"> </w:t>
+      </w:r>
+      <w:r>
+        <w:t>tree in z-order. First</w:t>
+      </w:r>
+      <w:r>
+        <w:t xml:space="preserve"> window in the z-order is the </w:t>
+      </w:r>
+      <w:r>
+        <w:t>Quit Dialog. Next is the Notepad Window, followed by Login Dialog. Last one in the z-order is the Desktop. If any child form is modal then all parent forms above it are event sinks i.e. do not respond to mouse or keyboard events. But other top windows do. This allows freezing application with the modal window but switching in another application which is the intuitive behavior we’d expect.</w:t>
+      </w:r>
+    </w:p>
+    <w:p>
+      <w:r>
+        <w:t>If we want to move window up z-order we simply rewire it as the first child of parent window and let its next sibling be previous first child of the same parent.</w:t>
+      </w:r>
+      <w:r>
+        <w:t xml:space="preserve"> For example if you would click on</w:t>
+      </w:r>
+      <w:r>
+        <w:t xml:space="preserve"> the IRC Login window </w:t>
+      </w:r>
+      <w:r>
+        <w:t>the first child of Desktop would become Login Dialog and the next sibling of Login dialog would become Notepad Window.</w:t>
+      </w:r>
+      <w:r>
+        <w:t xml:space="preserve"> So all events would first be resolved in Login dialog window.</w:t>
+      </w:r>
+    </w:p>
+    <w:p>
+      <w:pPr>
+        <w:pStyle w:val="Heading3"/>
+      </w:pPr>
+      <w:bookmarkStart w:id="37" w:name="_Toc396336164"/>
+      <w:r>
+        <w:t>Controls Hierarchy</w:t>
+      </w:r>
+      <w:bookmarkEnd w:id="37"/>
+    </w:p>
+    <w:p>
+      <w:r>
+        <w:t xml:space="preserve"> </w:t>
+      </w:r>
+      <w:r>
+        <w:t xml:space="preserve">There is another hierarchy in the Notepad/Login window sample that we presented earlier. It is the hierarchy of controls or windows that are children of form windows and hosted inside its boundaries. </w:t>
+      </w:r>
+      <w:proofErr w:type="spellStart"/>
+      <w:proofErr w:type="gramStart"/>
+      <w:r>
+        <w:t>Lets</w:t>
       </w:r>
       <w:proofErr w:type="spellEnd"/>
       <w:proofErr w:type="gramEnd"/>
       <w:r>
-        <w:t xml:space="preserve">). After move we need to calculate which windows need repainting. </w:t>
-      </w:r>
-    </w:p>
-    <w:p>
-      <w:r>
-        <w:t>The way to do this is to first change window origin and send the paint message for the entire window. The window which was moved will repaint itself first which makes sense since it is most likely the window user is most interested in.</w:t>
+        <w:t xml:space="preserve"> display these hierarchies.</w:t>
       </w:r>
     </w:p>
     <w:p>
@@ -12742,121 +14065,474 @@
         <w:keepNext/>
       </w:pPr>
       <w:r>
-        <w:object w:dxaOrig="15615" w:dyaOrig="5131">
-          <v:shape id="_x0000_i1034" type="#_x0000_t75" style="width:451.5pt;height:147.75pt" o:ole="">
-            <v:imagedata r:id="rId26" o:title=""/>
+        <w:object w:dxaOrig="14491" w:dyaOrig="4846">
+          <v:shape id="_x0000_i1038" type="#_x0000_t75" style="width:498.75pt;height:166.5pt" o:ole="">
+            <v:imagedata r:id="rId36" o:title=""/>
           </v:shape>
-          <o:OLEObject Type="Embed" ProgID="Visio.Drawing.15" ShapeID="_x0000_i1034" DrawAspect="Content" ObjectID="_1469950395" r:id="rId27"/>
+          <o:OLEObject Type="Embed" ProgID="Visio.Drawing.15" ShapeID="_x0000_i1038" DrawAspect="Content" ObjectID="_1470078128" r:id="rId37"/>
         </w:object>
       </w:r>
     </w:p>
     <w:p>
       <w:pPr>
         <w:pStyle w:val="Caption"/>
-        <w:rPr>
-          <w:lang w:val="sl-SI"/>
-        </w:rPr>
       </w:pPr>
       <w:r>
         <w:t xml:space="preserve">Figure </w:t>
       </w:r>
-      <w:fldSimple w:instr=" SEQ Figure \* ARABIC ">
-        <w:r>
-          <w:rPr>
-            <w:noProof/>
-          </w:rPr>
-          <w:t>8</w:t>
-        </w:r>
-      </w:fldSimple>
-      <w:r>
-        <w:t>. Move window step 1 - repaint moved window</w:t>
-      </w:r>
-    </w:p>
-    <w:p/>
-    <w:p>
-      <w:r>
-        <w:t xml:space="preserve">Afterwards we need to calculate which windows were uncovered by the move. The uncovered rectangles can only be where window used to be. They can be calculated by first calculating the intersection of old rectangle A and new rectangle A’. If there is no intersection then the affected area is entire old area A. So by using </w:t>
+      <w:r>
+        <w:fldChar w:fldCharType="begin"/>
+      </w:r>
+      <w:r>
+        <w:instrText xml:space="preserve"> SEQ Figure \* ARABIC </w:instrText>
+      </w:r>
+      <w:r>
+        <w:fldChar w:fldCharType="separate"/>
+      </w:r>
+      <w:r>
+        <w:rPr>
+          <w:noProof/>
+        </w:rPr>
+        <w:t>13</w:t>
+      </w:r>
+      <w:r>
+        <w:fldChar w:fldCharType="end"/>
+      </w:r>
+      <w:r>
+        <w:t>. Control hierarchies</w:t>
+      </w:r>
+    </w:p>
+    <w:p>
+      <w:r>
+        <w:t xml:space="preserve">These hierarchies are handled a bit differently </w:t>
       </w:r>
       <w:proofErr w:type="spellStart"/>
       <w:r>
+        <w:t>then</w:t>
+      </w:r>
+      <w:proofErr w:type="spellEnd"/>
+      <w:r>
+        <w:t xml:space="preserve"> form hierarchies. Basically – mouse and keyboard events are checked against form hierarchies. And only if top conditions are fulfilled (i.e. no modal form is blocking form hosting controls accepting events) the event is dispatched to controls.</w:t>
+      </w:r>
+    </w:p>
+    <w:p>
+      <w:pPr>
+        <w:pStyle w:val="Heading3"/>
+      </w:pPr>
+      <w:bookmarkStart w:id="38" w:name="_Toc396336165"/>
+      <w:r>
+        <w:lastRenderedPageBreak/>
+        <w:t xml:space="preserve">Keyboard </w:t>
+      </w:r>
+      <w:r>
+        <w:t>Events</w:t>
+      </w:r>
+      <w:bookmarkEnd w:id="38"/>
+    </w:p>
+    <w:p>
+      <w:pPr>
+        <w:spacing w:after="0"/>
+      </w:pPr>
+      <w:r>
+        <w:t>Keyboard events</w:t>
+      </w:r>
+      <w:r>
+        <w:t xml:space="preserve"> are</w:t>
+      </w:r>
+      <w:r>
+        <w:t xml:space="preserve"> easiest to dispatch. Only one control</w:t>
+      </w:r>
+      <w:r>
+        <w:t xml:space="preserve"> </w:t>
+      </w:r>
+      <w:r>
+        <w:t xml:space="preserve">or form window </w:t>
+      </w:r>
+      <w:r>
+        <w:t xml:space="preserve">has </w:t>
+      </w:r>
+      <w:r>
+        <w:rPr>
+          <w:b/>
+        </w:rPr>
+        <w:t>a focus</w:t>
+      </w:r>
+      <w:r>
+        <w:t xml:space="preserve">. </w:t>
+      </w:r>
+      <w:r>
+        <w:t xml:space="preserve">Always. </w:t>
+      </w:r>
+      <w:r>
+        <w:t>It can be set by your application or aut</w:t>
+      </w:r>
+      <w:r>
+        <w:t>omatically when showing</w:t>
+      </w:r>
+      <w:r>
+        <w:t xml:space="preserve"> new </w:t>
+      </w:r>
+      <w:r>
+        <w:t xml:space="preserve">form window or bringing it to </w:t>
+      </w:r>
+      <w:proofErr w:type="spellStart"/>
+      <w:r>
+        <w:t>the</w:t>
+      </w:r>
+      <w:proofErr w:type="spellEnd"/>
+      <w:r>
+        <w:t xml:space="preserve"> front</w:t>
+      </w:r>
+      <w:r>
+        <w:t>.</w:t>
+      </w:r>
+      <w:r>
+        <w:t xml:space="preserve"> </w:t>
+      </w:r>
+      <w:r>
+        <w:t>The window that has a focus receives keyboard events and is sent</w:t>
+      </w:r>
+      <w:r>
+        <w:t xml:space="preserve"> MSG_KEYDOWN and MSG_KEYUP</w:t>
+      </w:r>
+      <w:r>
+        <w:t xml:space="preserve"> messages</w:t>
+      </w:r>
+      <w:r>
+        <w:t xml:space="preserve">. </w:t>
+      </w:r>
+      <w:r>
+        <w:t>Period.</w:t>
+      </w:r>
+    </w:p>
+    <w:p>
+      <w:pPr>
+        <w:spacing w:after="0"/>
+      </w:pPr>
+      <w:r>
+        <w:t xml:space="preserve">If </w:t>
+      </w:r>
+      <w:r>
+        <w:t xml:space="preserve">zero is returned by the windows procedure then next window in z-order receives the same message. </w:t>
+      </w:r>
+      <w:r>
+        <w:t xml:space="preserve">Controls always have priority over forms. </w:t>
+      </w:r>
+      <w:r>
+        <w:t xml:space="preserve">If windows procedure returns non-zero value it is assumed that it processed the message and </w:t>
+      </w:r>
+      <w:r>
+        <w:t xml:space="preserve">no further processing </w:t>
+      </w:r>
+      <w:r>
+        <w:t>take</w:t>
+      </w:r>
+      <w:r>
+        <w:t>s</w:t>
+      </w:r>
+      <w:r>
+        <w:t xml:space="preserve"> place.</w:t>
+      </w:r>
+    </w:p>
+    <w:p>
+      <w:pPr>
+        <w:pStyle w:val="Comment"/>
+      </w:pPr>
+      <w:r>
+        <w:t xml:space="preserve">One of the windows flags </w:t>
+      </w:r>
+      <w:proofErr w:type="gramStart"/>
+      <w:r>
+        <w:t xml:space="preserve">is  </w:t>
+      </w:r>
+      <w:r>
+        <w:t>WATTR</w:t>
+      </w:r>
+      <w:proofErr w:type="gramEnd"/>
+      <w:r>
+        <w:t>_TABSTOP. Windows</w:t>
+      </w:r>
+      <w:r>
+        <w:t xml:space="preserve"> </w:t>
+      </w:r>
+      <w:r>
+        <w:t xml:space="preserve">that have this flag set (for example: </w:t>
+      </w:r>
+      <w:r>
+        <w:t>for button and ed</w:t>
+      </w:r>
+      <w:r>
+        <w:t>it box)</w:t>
+      </w:r>
+      <w:r>
+        <w:t xml:space="preserve"> </w:t>
+      </w:r>
+      <w:r>
+        <w:t xml:space="preserve">have window procedures that </w:t>
+      </w:r>
+      <w:r>
+        <w:t>do n</w:t>
+      </w:r>
+      <w:r>
+        <w:t>ot process tab key press</w:t>
+      </w:r>
+      <w:r>
+        <w:t>.</w:t>
+      </w:r>
+      <w:r>
+        <w:t xml:space="preserve"> If it</w:t>
+      </w:r>
+      <w:r>
+        <w:t xml:space="preserve"> is pressed the </w:t>
+      </w:r>
+      <w:proofErr w:type="spellStart"/>
+      <w:r>
+        <w:t>wndproc</w:t>
+      </w:r>
+      <w:proofErr w:type="spellEnd"/>
+      <w:r>
+        <w:t xml:space="preserve"> return</w:t>
+      </w:r>
+      <w:r>
+        <w:t>s</w:t>
+      </w:r>
+      <w:r>
+        <w:t xml:space="preserve"> 0</w:t>
+      </w:r>
+      <w:r>
+        <w:t>. Tab keyboard event</w:t>
+      </w:r>
+      <w:r>
+        <w:t xml:space="preserve"> is </w:t>
+      </w:r>
+      <w:r>
+        <w:t xml:space="preserve">then </w:t>
+      </w:r>
+      <w:r>
+        <w:t>forwarded to parent. Window procedure for dialog and for wi</w:t>
+      </w:r>
+      <w:r>
+        <w:t>ndow on the other side process</w:t>
+      </w:r>
+      <w:r>
+        <w:t xml:space="preserve"> tab</w:t>
+      </w:r>
+      <w:r>
+        <w:t xml:space="preserve"> events</w:t>
+      </w:r>
+      <w:r>
+        <w:t>. If it is pressed it sets input focus to next sibling control. If there are no more sibling contro</w:t>
+      </w:r>
+      <w:r>
+        <w:t>l it sets focus to the first control (again)</w:t>
+      </w:r>
+      <w:r>
+        <w:t>.</w:t>
+      </w:r>
+      <w:r>
+        <w:t xml:space="preserve"> If there is none it forwards event to parent. And so on.</w:t>
+      </w:r>
+      <w:r>
+        <w:t xml:space="preserve"> This way you can use tab key to move be</w:t>
+      </w:r>
+      <w:r>
+        <w:t xml:space="preserve">tween edit controls and buttons. You can also </w:t>
+      </w:r>
+      <w:proofErr w:type="spellStart"/>
+      <w:r>
+        <w:t>impelement</w:t>
+      </w:r>
+      <w:proofErr w:type="spellEnd"/>
+      <w:r>
+        <w:t xml:space="preserve"> general purpose shortcuts such as close window or close application which will simply be handled by parent and not handled by controls.</w:t>
+      </w:r>
+      <w:r>
+        <w:t xml:space="preserve"> </w:t>
+      </w:r>
+    </w:p>
+    <w:p>
+      <w:r>
+        <w:t xml:space="preserve">User can change control that receives keyboard focus by calling function </w:t>
+      </w:r>
+      <w:proofErr w:type="spellStart"/>
+      <w:r>
         <w:rPr>
           <w:i/>
         </w:rPr>
-        <w:t>FindAffectedWindowsRectangles</w:t>
+        <w:t>set_focus</w:t>
       </w:r>
       <w:proofErr w:type="spellEnd"/>
       <w:r>
-        <w:t xml:space="preserve"> we can find out which windows are affected in this area. If there is an intersection (</w:t>
+        <w:t>.</w:t>
+      </w:r>
+    </w:p>
+    <w:p>
+      <w:pPr>
+        <w:pStyle w:val="Heading3"/>
+      </w:pPr>
+      <w:bookmarkStart w:id="39" w:name="_Toc396336166"/>
+      <w:r>
+        <w:t xml:space="preserve">Mouse </w:t>
+      </w:r>
+      <w:r>
+        <w:t>Events</w:t>
+      </w:r>
+      <w:bookmarkEnd w:id="39"/>
+    </w:p>
+    <w:p>
+      <w:r>
+        <w:t xml:space="preserve">Mouse movement </w:t>
+      </w:r>
+      <w:r>
+        <w:t xml:space="preserve">and clicking </w:t>
+      </w:r>
+      <w:r>
+        <w:t xml:space="preserve">is generally reported to window (control or form) over which the mouse </w:t>
+      </w:r>
+      <w:r>
+        <w:t xml:space="preserve">cursor </w:t>
+      </w:r>
+      <w:r>
+        <w:t>moves</w:t>
+      </w:r>
+      <w:r>
+        <w:t xml:space="preserve"> or resides</w:t>
+      </w:r>
+      <w:r>
+        <w:t xml:space="preserve">. One exception to that is if certain window has captured the mouse by calling </w:t>
       </w:r>
       <w:proofErr w:type="spellStart"/>
       <w:r>
-        <w:t>lets</w:t>
+        <w:rPr>
+          <w:i/>
+        </w:rPr>
+        <w:t>mouse_capture</w:t>
       </w:r>
       <w:proofErr w:type="spellEnd"/>
       <w:r>
-        <w:t xml:space="preserve"> call it B) then we need to exclude the intersection B from the old rectangle A and decompose A to smaller rectangles.</w:t>
-      </w:r>
-    </w:p>
-    <w:p>
-      <w:pPr>
-        <w:keepNext/>
-        <w:rPr>
-          <w:lang w:val="sl-SI"/>
-        </w:rPr>
-      </w:pPr>
-      <w:r>
-        <w:object w:dxaOrig="15615" w:dyaOrig="5131">
-          <v:shape id="_x0000_i1035" type="#_x0000_t75" style="width:451.5pt;height:147.75pt" o:ole="">
-            <v:imagedata r:id="rId28" o:title=""/>
-          </v:shape>
-          <o:OLEObject Type="Embed" ProgID="Visio.Drawing.15" ShapeID="_x0000_i1035" DrawAspect="Content" ObjectID="_1469950396" r:id="rId29"/>
-        </w:object>
-      </w:r>
-    </w:p>
-    <w:p>
-      <w:pPr>
-        <w:pStyle w:val="Caption"/>
-      </w:pPr>
-      <w:r>
-        <w:t xml:space="preserve">Figure </w:t>
-      </w:r>
-      <w:fldSimple w:instr=" SEQ Figure \* ARABIC ">
-        <w:r>
-          <w:rPr>
-            <w:noProof/>
-          </w:rPr>
-          <w:t>9</w:t>
-        </w:r>
-      </w:fldSimple>
-      <w:r>
-        <w:t>. Move window step 2 - find affected rectangles</w:t>
-      </w:r>
-    </w:p>
-    <w:p>
-      <w:r>
-        <w:t xml:space="preserve">Smaller rectangles A1 and A2 are affected areas. So we can use </w:t>
+        <w:t xml:space="preserve"> function. In this case all mouse events will be sent to this window </w:t>
+      </w:r>
+      <w:r>
+        <w:t xml:space="preserve">directly </w:t>
+      </w:r>
+      <w:r>
+        <w:t xml:space="preserve">until it call </w:t>
       </w:r>
       <w:proofErr w:type="spellStart"/>
       <w:r>
         <w:rPr>
           <w:i/>
         </w:rPr>
-        <w:t>FindAffectedWindowsRectangles</w:t>
+        <w:t>mouse_release</w:t>
       </w:r>
       <w:proofErr w:type="spellEnd"/>
       <w:r>
-        <w:t xml:space="preserve"> on these ones too.</w:t>
-      </w:r>
-    </w:p>
-    <w:p/>
+        <w:t xml:space="preserve"> function.</w:t>
+      </w:r>
+      <w:r>
+        <w:t xml:space="preserve"> </w:t>
+      </w:r>
+    </w:p>
+    <w:p>
+      <w:pPr>
+        <w:pStyle w:val="Comment"/>
+      </w:pPr>
+      <w:r>
+        <w:t>Mouse events sent to window that has captured the mouse are in coordinates relative to the window and can be negative i.e. if window is on screen position (10,10) then mouse move to (-10,-10) means screen position (0,0).</w:t>
+      </w:r>
+    </w:p>
+    <w:p>
+      <w:r>
+        <w:t xml:space="preserve">If no window has captured the mouse then mouse move </w:t>
+      </w:r>
+      <w:r>
+        <w:t xml:space="preserve">or click </w:t>
+      </w:r>
+      <w:r>
+        <w:t xml:space="preserve">event is (as all mouse events) </w:t>
+      </w:r>
+      <w:r>
+        <w:t xml:space="preserve">first filtered using form window tree </w:t>
+      </w:r>
+      <w:r>
+        <w:t xml:space="preserve">z-order. The system tries to find </w:t>
+      </w:r>
+      <w:r>
+        <w:t xml:space="preserve">a </w:t>
+      </w:r>
+      <w:r>
+        <w:t xml:space="preserve">form rectangle inside which x and y mouse coordinates </w:t>
+      </w:r>
+      <w:r>
+        <w:t xml:space="preserve">reside. When it is found </w:t>
+      </w:r>
+      <w:r>
+        <w:t xml:space="preserve">it checks that this form has no child modal form shown. If it has one then the event is trashed. If not then </w:t>
+      </w:r>
+      <w:r>
+        <w:t xml:space="preserve">the event is forwarded to </w:t>
+      </w:r>
+      <w:r>
+        <w:t>controls inside this form</w:t>
+      </w:r>
+      <w:r>
+        <w:t xml:space="preserve"> using z-order (again)</w:t>
+      </w:r>
+      <w:r>
+        <w:t>. If no control is found under mouse cursor then mouse move message is sent to form. Otherwise it is sent</w:t>
+      </w:r>
+      <w:r>
+        <w:t xml:space="preserve"> to this control</w:t>
+      </w:r>
+      <w:r>
+        <w:t>.</w:t>
+      </w:r>
+      <w:r>
+        <w:t xml:space="preserve"> If event is not handled i.e. </w:t>
+      </w:r>
+      <w:proofErr w:type="spellStart"/>
+      <w:r>
+        <w:t>wndproc</w:t>
+      </w:r>
+      <w:proofErr w:type="spellEnd"/>
+      <w:r>
+        <w:t xml:space="preserve"> does not return value different then 0 then event is delegated to parent window. All the way to desktop.</w:t>
+      </w:r>
+    </w:p>
+    <w:p>
+      <w:pPr>
+        <w:pStyle w:val="Heading3"/>
+      </w:pPr>
+      <w:bookmarkStart w:id="40" w:name="_Toc396336167"/>
+      <w:r>
+        <w:t>Paint events</w:t>
+      </w:r>
+      <w:bookmarkEnd w:id="40"/>
+    </w:p>
+    <w:p>
+      <w:r>
+        <w:t xml:space="preserve">The general rule is that the system detects a need for a repaint only when form window is removed, shown, moved or resized. Because all control windows are part of form window (and the affected area anyways). So when a paint event is detected by the system then it sends paint event to forms using the affected </w:t>
+      </w:r>
+      <w:proofErr w:type="spellStart"/>
+      <w:r>
+        <w:t>rect</w:t>
+      </w:r>
+      <w:proofErr w:type="spellEnd"/>
+      <w:r>
+        <w:t xml:space="preserve"> </w:t>
+      </w:r>
+      <w:proofErr w:type="spellStart"/>
+      <w:r>
+        <w:t>algoritm</w:t>
+      </w:r>
+      <w:proofErr w:type="spellEnd"/>
+      <w:r>
+        <w:t xml:space="preserve">. These forms in turn detect which of their controls need to be repainted and forward paint events to them using the same logic (of affected windows) only inside form window. </w:t>
+      </w:r>
+    </w:p>
     <w:p>
       <w:pPr>
         <w:spacing w:after="0"/>
-        <w:rPr>
-          <w:b/>
-          <w:bCs/>
-          <w:color w:val="666666"/>
-        </w:rPr>
       </w:pPr>
       <w:r>
         <w:br w:type="page"/>
@@ -12864,285 +14540,28 @@
     </w:p>
     <w:p>
       <w:pPr>
+        <w:spacing w:after="0"/>
+      </w:pPr>
+    </w:p>
+    <w:p>
+      <w:pPr>
+        <w:pStyle w:val="Heading2"/>
+      </w:pPr>
+      <w:bookmarkStart w:id="41" w:name="_Toc396336168"/>
+      <w:r>
+        <w:t>Algorithms</w:t>
+      </w:r>
+      <w:bookmarkEnd w:id="41"/>
+    </w:p>
+    <w:p>
+      <w:pPr>
         <w:pStyle w:val="Heading3"/>
       </w:pPr>
-      <w:bookmarkStart w:id="26" w:name="_Toc396208542"/>
-      <w:r>
-        <w:lastRenderedPageBreak/>
-        <w:t>MSG_SIZE</w:t>
-      </w:r>
-      <w:bookmarkEnd w:id="26"/>
-    </w:p>
-    <w:p>
-      <w:r>
-        <w:t xml:space="preserve">This message is received by the window when it resizes. The user can use the mouse to change window size. He or she can grab right or bottom edge of window (or the right- bottom corner) and drag it.  </w:t>
-      </w:r>
-    </w:p>
-    <w:p>
-      <w:r>
-        <w:t>We only allow dragging right and bottom edge to make implementation easier. This change affects max. Two rectangles. The left right rectangle and the bottom rectangle. What needs to be repainted depends on whether window has increased or decreased size in given direction.</w:t>
-      </w:r>
-    </w:p>
-    <w:p>
-      <w:r>
-        <w:t xml:space="preserve">If window size increased then we send message to the window being resized to paint its new (extended) area. If window size decreased then we send windows bellow this window messages to repaint their own areas using the </w:t>
-      </w:r>
-      <w:proofErr w:type="spellStart"/>
-      <w:r>
-        <w:rPr>
-          <w:i/>
-        </w:rPr>
-        <w:t>FindAffectedWindowsRectangles</w:t>
-      </w:r>
-      <w:proofErr w:type="spellEnd"/>
-      <w:r>
-        <w:t xml:space="preserve"> algorithm.</w:t>
-      </w:r>
-    </w:p>
-    <w:p>
-      <w:r>
-        <w:t>Here is an example where Window A is resized. Width is increased but height is decreased. We call the resized Window A'.</w:t>
-      </w:r>
-    </w:p>
-    <w:p>
-      <w:pPr>
-        <w:keepNext/>
-      </w:pPr>
-      <w:r>
-        <w:object w:dxaOrig="15331" w:dyaOrig="4276">
-          <v:shape id="_x0000_i1032" type="#_x0000_t75" style="width:450.75pt;height:125.25pt" o:ole="">
-            <v:imagedata r:id="rId30" o:title=""/>
-          </v:shape>
-          <o:OLEObject Type="Embed" ProgID="Visio.Drawing.15" ShapeID="_x0000_i1032" DrawAspect="Content" ObjectID="_1469950397" r:id="rId31"/>
-        </w:object>
-      </w:r>
-    </w:p>
-    <w:p>
-      <w:pPr>
-        <w:pStyle w:val="Caption"/>
-        <w:rPr>
-          <w:lang w:val="sl-SI"/>
-        </w:rPr>
-      </w:pPr>
-      <w:r>
-        <w:t xml:space="preserve">Figure </w:t>
-      </w:r>
-      <w:fldSimple w:instr=" SEQ Figure \* ARABIC ">
-        <w:r>
-          <w:rPr>
-            <w:noProof/>
-          </w:rPr>
-          <w:t>10</w:t>
-        </w:r>
-      </w:fldSimple>
-      <w:r>
-        <w:t>. Resize window</w:t>
-      </w:r>
-    </w:p>
-    <w:p/>
-    <w:p>
-      <w:r>
-        <w:t xml:space="preserve">A' receives MSG_PAINT to repaint area A1’. And the newly uncovered area A1 is used as input to </w:t>
-      </w:r>
-      <w:proofErr w:type="spellStart"/>
-      <w:r>
-        <w:t>FindAffectedWindowsRectangles</w:t>
-      </w:r>
-      <w:proofErr w:type="spellEnd"/>
-      <w:r>
-        <w:t xml:space="preserve"> algorithm to find out which windows should receive MSG_PAINT and for what area.</w:t>
-      </w:r>
-    </w:p>
-    <w:p>
-      <w:r>
-        <w:t xml:space="preserve">When changing window size it is not always </w:t>
-      </w:r>
-      <w:proofErr w:type="spellStart"/>
-      <w:r>
-        <w:t>desireable</w:t>
-      </w:r>
-      <w:proofErr w:type="spellEnd"/>
-      <w:r>
-        <w:t xml:space="preserve"> that the system sends automatic MSG_PAINT message. Imagine a situation where window contents would be adjusted to the size. The window procedure would catch event MSG_SIZE, calculate new contents size and send MSG_PAINT. And then the system would send MSG_PAINT again.</w:t>
-      </w:r>
-    </w:p>
-    <w:p>
-      <w:r>
-        <w:t xml:space="preserve">To prevent </w:t>
-      </w:r>
-      <w:proofErr w:type="gramStart"/>
-      <w:r>
-        <w:t>this  two</w:t>
-      </w:r>
-      <w:proofErr w:type="gramEnd"/>
-      <w:r>
-        <w:t xml:space="preserve"> attributes can be added to the window: WATTR_HREDRAW and WATTR_VREDRAW. If these are set in windows attributes bitmask then when width and height change the window is send MSG_PAINT. Otherwise it is not.</w:t>
-      </w:r>
-    </w:p>
-    <w:p>
-      <w:pPr>
-        <w:pStyle w:val="Heading3"/>
-      </w:pPr>
-      <w:bookmarkStart w:id="27" w:name="_Toc396208543"/>
-      <w:r>
-        <w:t>MSG_PAINT</w:t>
-      </w:r>
-      <w:bookmarkEnd w:id="27"/>
-    </w:p>
-    <w:p>
-      <w:r>
-        <w:t>This message is received by the window when it needs to repaint part of it. Parameter p1 is either NULL which means that entire window area needs repaint or contains a clip rectangle meaning that only contents that is visible inside that rectangle needs to be redrawn.</w:t>
-      </w:r>
-      <w:r>
-        <w:t xml:space="preserve"> Parameter p2 holds initialized graphics contents which can be used to draw inside window and handles relative coordinates and clipping for you. </w:t>
-      </w:r>
-    </w:p>
-    <w:p>
-      <w:pPr>
-        <w:pStyle w:val="Heading3"/>
-      </w:pPr>
-      <w:bookmarkStart w:id="28" w:name="_Toc396208544"/>
-      <w:r>
-        <w:t>MSG_TIMER</w:t>
-      </w:r>
-      <w:bookmarkEnd w:id="28"/>
-    </w:p>
-    <w:p>
-      <w:r>
-        <w:t>A window can register a timer. One timer tick is 1/10</w:t>
-      </w:r>
-      <w:r>
-        <w:rPr>
-          <w:vertAlign w:val="superscript"/>
-        </w:rPr>
-        <w:t>th</w:t>
-      </w:r>
-      <w:r>
-        <w:t xml:space="preserve"> of a second. Upon registration the user can choose number of timer ticks to expire before triggering timer event. Upon timer event this </w:t>
-      </w:r>
-      <w:r>
-        <w:t xml:space="preserve">message is received by the window which registered a timer. </w:t>
-      </w:r>
-    </w:p>
-    <w:p>
-      <w:pPr>
-        <w:pStyle w:val="Heading3"/>
-      </w:pPr>
-      <w:bookmarkStart w:id="29" w:name="_Toc396208545"/>
-      <w:r>
-        <w:lastRenderedPageBreak/>
-        <w:t>MSG_MOUSE_MOVE</w:t>
-      </w:r>
-      <w:bookmarkEnd w:id="29"/>
-    </w:p>
-    <w:p>
-      <w:r>
-        <w:t>This message is received by the window which captured mouse when mouse is moved. Parameter p1 holds new x and y position of the mouse and parameter p2 holds old x and y position.</w:t>
-      </w:r>
-    </w:p>
-    <w:p>
-      <w:pPr>
-        <w:pStyle w:val="Heading3"/>
-      </w:pPr>
-      <w:bookmarkStart w:id="30" w:name="_Toc396208546"/>
-      <w:r>
-        <w:t>MSG_MOUSE_BUTTON_DOWN</w:t>
-      </w:r>
-      <w:bookmarkEnd w:id="30"/>
-    </w:p>
-    <w:p>
-      <w:r>
-        <w:t>This message is received by the window which captured mouse when mouse button is pressed. Parameter p1 holds x and y position, parameter p2 holds mouse button codes (left, right).</w:t>
-      </w:r>
-    </w:p>
-    <w:p>
-      <w:pPr>
-        <w:pStyle w:val="Heading3"/>
-      </w:pPr>
-      <w:bookmarkStart w:id="31" w:name="_Toc396208547"/>
-      <w:r>
-        <w:t>MSG_MOUSE_BUTTON_UP</w:t>
-      </w:r>
-      <w:bookmarkEnd w:id="31"/>
-    </w:p>
-    <w:p>
-      <w:r>
-        <w:t>This message is received by the window which captured mouse when mouse button is released. Parameter p1 holds x and y position, parameter p2 holds mouse button codes (left, right).</w:t>
-      </w:r>
-    </w:p>
-    <w:p>
-      <w:pPr>
-        <w:pStyle w:val="Heading3"/>
-      </w:pPr>
-      <w:bookmarkStart w:id="32" w:name="_Toc396208548"/>
-      <w:r>
-        <w:t>MSG_KEY_DOWN</w:t>
-      </w:r>
-      <w:bookmarkEnd w:id="32"/>
-    </w:p>
-    <w:p>
-      <w:r>
-        <w:t>This message is received by the window which has focus when keyboard button is pressed. Parameter p1 holds keyboard code and parameter p2 holds flags.</w:t>
-      </w:r>
-    </w:p>
-    <w:p>
-      <w:pPr>
-        <w:pStyle w:val="Heading3"/>
-      </w:pPr>
-      <w:bookmarkStart w:id="33" w:name="_Toc396208549"/>
-      <w:r>
-        <w:t>MSG_KEY_UP</w:t>
-      </w:r>
-      <w:bookmarkEnd w:id="33"/>
-    </w:p>
-    <w:p>
-      <w:r>
-        <w:t>This message is received by the window which has focus when keyboard button is released. Parameter p1 holds keyboard code and parameter p2 holds flags.</w:t>
-      </w:r>
-    </w:p>
-    <w:p>
-      <w:pPr>
-        <w:pStyle w:val="Heading3"/>
-      </w:pPr>
-      <w:bookmarkStart w:id="34" w:name="_Toc396208550"/>
-      <w:r>
-        <w:t>MSG_QUIT</w:t>
-      </w:r>
-      <w:bookmarkEnd w:id="34"/>
-    </w:p>
-    <w:p>
-      <w:r>
-        <w:t>This message is received by the application when it needs to quit. This message should be checked in the main message loop and the loop should exit when received.</w:t>
-      </w:r>
-    </w:p>
-    <w:p>
-      <w:pPr>
-        <w:spacing w:after="0"/>
-      </w:pPr>
-      <w:r>
-        <w:br w:type="page"/>
-      </w:r>
-    </w:p>
-    <w:p/>
-    <w:p>
-      <w:pPr>
-        <w:pStyle w:val="Heading2"/>
-      </w:pPr>
-      <w:bookmarkStart w:id="35" w:name="_Toc396208551"/>
-      <w:r>
-        <w:t>Algorithms</w:t>
-      </w:r>
-      <w:bookmarkEnd w:id="35"/>
-    </w:p>
-    <w:p>
-      <w:pPr>
-        <w:pStyle w:val="Heading3"/>
-      </w:pPr>
-      <w:bookmarkStart w:id="36" w:name="_Toc396208552"/>
+      <w:bookmarkStart w:id="42" w:name="_Toc396336169"/>
       <w:r>
         <w:t>The Affected Windows Algorithm</w:t>
       </w:r>
-      <w:bookmarkEnd w:id="36"/>
+      <w:bookmarkEnd w:id="42"/>
     </w:p>
     <w:p>
       <w:r>
@@ -15479,6 +16898,7 @@
           <w:pgSz w:w="12240" w:h="15840"/>
           <w:pgMar w:top="1134" w:right="1134" w:bottom="1134" w:left="1134" w:header="720" w:footer="720" w:gutter="0"/>
           <w:cols w:space="720"/>
+          <w:docGrid w:linePitch="326"/>
         </w:sectPr>
       </w:pPr>
     </w:p>
@@ -15489,10 +16909,10 @@
       </w:pPr>
       <w:r>
         <w:object w:dxaOrig="16598" w:dyaOrig="9803">
-          <v:shape id="_x0000_i1033" type="#_x0000_t75" style="width:668.25pt;height:378pt" o:ole="">
-            <v:imagedata r:id="rId32" o:title=""/>
+          <v:shape id="_x0000_i1036" type="#_x0000_t75" style="width:668.25pt;height:378pt" o:ole="">
+            <v:imagedata r:id="rId38" o:title=""/>
           </v:shape>
-          <o:OLEObject Type="Embed" ProgID="Visio.Drawing.15" ShapeID="_x0000_i1033" DrawAspect="Content" ObjectID="_1469950398" r:id="rId33"/>
+          <o:OLEObject Type="Embed" ProgID="Visio.Drawing.15" ShapeID="_x0000_i1036" DrawAspect="Content" ObjectID="_1470078129" r:id="rId39"/>
         </w:object>
       </w:r>
     </w:p>
@@ -15504,14 +16924,27 @@
       <w:r>
         <w:t xml:space="preserve">Figure </w:t>
       </w:r>
-      <w:fldSimple w:instr=" SEQ Figure \* ARABIC ">
-        <w:r>
-          <w:rPr>
-            <w:noProof/>
-          </w:rPr>
-          <w:t>11</w:t>
-        </w:r>
-      </w:fldSimple>
+      <w:r>
+        <w:fldChar w:fldCharType="begin"/>
+      </w:r>
+      <w:r>
+        <w:instrText xml:space="preserve"> SEQ Figure \* ARABIC </w:instrText>
+      </w:r>
+      <w:r>
+        <w:fldChar w:fldCharType="separate"/>
+      </w:r>
+      <w:r>
+        <w:rPr>
+          <w:noProof/>
+        </w:rPr>
+        <w:t>14</w:t>
+      </w:r>
+      <w:r>
+        <w:rPr>
+          <w:noProof/>
+        </w:rPr>
+        <w:fldChar w:fldCharType="end"/>
+      </w:r>
       <w:r>
         <w:t>. Finding affected windows rectangles</w:t>
       </w:r>
@@ -15542,7 +16975,7 @@
           <w:lang w:val="sl-SI"/>
         </w:rPr>
       </w:pPr>
-      <w:bookmarkStart w:id="37" w:name="_Toc396208553"/>
+      <w:bookmarkStart w:id="43" w:name="_Toc396336170"/>
       <w:proofErr w:type="spellStart"/>
       <w:r>
         <w:rPr>
@@ -15551,7 +16984,7 @@
         <w:lastRenderedPageBreak/>
         <w:t>Graphics</w:t>
       </w:r>
-      <w:bookmarkEnd w:id="37"/>
+      <w:bookmarkEnd w:id="43"/>
       <w:proofErr w:type="spellEnd"/>
     </w:p>
     <w:p>
@@ -16111,7 +17544,7 @@
       </w:r>
     </w:p>
     <w:sectPr>
-      <w:pgSz w:w="15840" w:h="12240" w:orient="landscape"/>
+      <w:pgSz w:w="12240" w:h="15840"/>
       <w:pgMar w:top="1134" w:right="1134" w:bottom="1134" w:left="1134" w:header="720" w:footer="720" w:gutter="0"/>
       <w:cols w:space="720"/>
       <w:docGrid w:linePitch="326"/>
@@ -16173,7 +17606,7 @@
           <w:rPr>
             <w:noProof/>
           </w:rPr>
-          <w:t>19</w:t>
+          <w:t>21</w:t>
         </w:r>
         <w:r>
           <w:rPr>
@@ -20348,9 +21781,11 @@
     <w:rsid w:val="003231A5"/>
     <w:rsid w:val="004162D4"/>
     <w:rsid w:val="0045194A"/>
+    <w:rsid w:val="006E691A"/>
     <w:rsid w:val="007010DA"/>
     <w:rsid w:val="00765872"/>
     <w:rsid w:val="007737F1"/>
+    <w:rsid w:val="0082685F"/>
     <w:rsid w:val="00881233"/>
     <w:rsid w:val="008B5FB1"/>
     <w:rsid w:val="008D3DA9"/>
@@ -20360,6 +21795,7 @@
     <w:rsid w:val="00CA0ED8"/>
     <w:rsid w:val="00E024F3"/>
     <w:rsid w:val="00F635FC"/>
+    <w:rsid w:val="00F90D6C"/>
     <w:rsid w:val="00FC07D5"/>
     <w:rsid w:val="00FE0595"/>
   </w:rsids>
@@ -21116,7 +22552,7 @@
 </file>
 
 <file path=customXml/itemProps2.xml><?xml version="1.0" encoding="utf-8"?>
-<ds:datastoreItem xmlns:ds="http://schemas.openxmlformats.org/officeDocument/2006/customXml" ds:itemID="{F7E4E389-2F9D-44BC-9534-971DFB52B534}">
+<ds:datastoreItem xmlns:ds="http://schemas.openxmlformats.org/officeDocument/2006/customXml" ds:itemID="{F894395A-F142-4C28-9CC1-285FDA24CC0C}">
   <ds:schemaRefs>
     <ds:schemaRef ds:uri="http://schemas.openxmlformats.org/officeDocument/2006/bibliography"/>
   </ds:schemaRefs>

</xml_diff>